<commit_message>
Add working with Remote to Notes
Add push/rebase code snippets
</commit_message>
<xml_diff>
--- a/notes.docx
+++ b/notes.docx
@@ -66,7 +66,43 @@
           <w:sz w:val="24"/>
           <w:szCs w:val="24"/>
         </w:rPr>
-        <w:t xml:space="preserve"> Mudit Srivastava (03.21)</w:t>
+        <w:t xml:space="preserve"> Mudit Srivastava (</w:t>
+      </w:r>
+      <w:r>
+        <w:rPr>
+          <w:b/>
+          <w:bCs/>
+          <w:sz w:val="24"/>
+          <w:szCs w:val="24"/>
+        </w:rPr>
+        <w:t xml:space="preserve">March </w:t>
+      </w:r>
+      <w:r>
+        <w:rPr>
+          <w:b/>
+          <w:bCs/>
+          <w:sz w:val="24"/>
+          <w:szCs w:val="24"/>
+        </w:rPr>
+        <w:t>2</w:t>
+      </w:r>
+      <w:r>
+        <w:rPr>
+          <w:b/>
+          <w:bCs/>
+          <w:sz w:val="24"/>
+          <w:szCs w:val="24"/>
+        </w:rPr>
+        <w:t>02</w:t>
+      </w:r>
+      <w:r>
+        <w:rPr>
+          <w:b/>
+          <w:bCs/>
+          <w:sz w:val="24"/>
+          <w:szCs w:val="24"/>
+        </w:rPr>
+        <w:t>1)</w:t>
       </w:r>
     </w:p>
     <w:p>
@@ -3267,7 +3303,55 @@
         <w:rPr>
           <w:color w:val="000000" w:themeColor="text1"/>
         </w:rPr>
-        <w:t xml:space="preserve"> (different commit style as resolving merge conflict. Automatically merged now)</w:t>
+        <w:t xml:space="preserve"> (</w:t>
+      </w:r>
+      <w:r>
+        <w:rPr>
+          <w:color w:val="000000" w:themeColor="text1"/>
+        </w:rPr>
+        <w:t>automatic</w:t>
+      </w:r>
+      <w:r>
+        <w:rPr>
+          <w:color w:val="000000" w:themeColor="text1"/>
+        </w:rPr>
+        <w:t xml:space="preserve"> commit </w:t>
+      </w:r>
+      <w:r>
+        <w:rPr>
+          <w:color w:val="000000" w:themeColor="text1"/>
+        </w:rPr>
+        <w:t>message</w:t>
+      </w:r>
+      <w:r>
+        <w:rPr>
+          <w:color w:val="000000" w:themeColor="text1"/>
+        </w:rPr>
+        <w:t xml:space="preserve"> as </w:t>
+      </w:r>
+      <w:r>
+        <w:rPr>
+          <w:color w:val="000000" w:themeColor="text1"/>
+        </w:rPr>
+        <w:t xml:space="preserve">merge branch , you can add </w:t>
+      </w:r>
+      <w:r>
+        <w:rPr>
+          <w:color w:val="000000" w:themeColor="text1"/>
+        </w:rPr>
+        <w:t>resolving merge conflict</w:t>
+      </w:r>
+      <w:r>
+        <w:rPr>
+          <w:color w:val="000000" w:themeColor="text1"/>
+        </w:rPr>
+        <w:t xml:space="preserve"> message too</w:t>
+      </w:r>
+      <w:r>
+        <w:rPr>
+          <w:color w:val="000000" w:themeColor="text1"/>
+        </w:rPr>
+        <w:t>. Automatically merged now)</w:t>
       </w:r>
     </w:p>
     <w:p>
@@ -3807,7 +3891,7 @@
                     <pic:cNvPicPr/>
                   </pic:nvPicPr>
                   <pic:blipFill>
-                    <a:blip r:embed="rId5">
+                    <a:blip r:embed="rId8">
                       <a:extLst>
                         <a:ext uri="{28A0092B-C50C-407E-A947-70E740481C1C}">
                           <a14:useLocalDpi xmlns:a14="http://schemas.microsoft.com/office/drawing/2010/main" val="0"/>
@@ -3885,38 +3969,6 @@
     <w:p>
       <w:pPr>
         <w:pStyle w:val="ListParagraph"/>
-        <w:rPr>
-          <w:color w:val="000000" w:themeColor="text1"/>
-        </w:rPr>
-      </w:pPr>
-    </w:p>
-    <w:p>
-      <w:pPr>
-        <w:pStyle w:val="ListParagraph"/>
-        <w:rPr>
-          <w:color w:val="000000" w:themeColor="text1"/>
-        </w:rPr>
-      </w:pPr>
-    </w:p>
-    <w:p>
-      <w:pPr>
-        <w:pStyle w:val="ListParagraph"/>
-        <w:rPr>
-          <w:color w:val="000000" w:themeColor="text1"/>
-        </w:rPr>
-      </w:pPr>
-    </w:p>
-    <w:p>
-      <w:pPr>
-        <w:pStyle w:val="ListParagraph"/>
-        <w:rPr>
-          <w:color w:val="000000" w:themeColor="text1"/>
-        </w:rPr>
-      </w:pPr>
-    </w:p>
-    <w:p>
-      <w:pPr>
-        <w:pStyle w:val="ListParagraph"/>
         <w:numPr>
           <w:ilvl w:val="0"/>
           <w:numId w:val="1"/>
@@ -3929,6 +3981,7 @@
         <w:rPr>
           <w:color w:val="000000" w:themeColor="text1"/>
         </w:rPr>
+        <w:lastRenderedPageBreak/>
         <w:t>Fetching</w:t>
       </w:r>
     </w:p>
@@ -3968,7 +4021,7 @@
                     <pic:cNvPicPr/>
                   </pic:nvPicPr>
                   <pic:blipFill>
-                    <a:blip r:embed="rId6">
+                    <a:blip r:embed="rId9">
                       <a:extLst>
                         <a:ext uri="{28A0092B-C50C-407E-A947-70E740481C1C}">
                           <a14:useLocalDpi xmlns:a14="http://schemas.microsoft.com/office/drawing/2010/main" val="0"/>
@@ -4081,7 +4134,7 @@
                     <pic:cNvPicPr/>
                   </pic:nvPicPr>
                   <pic:blipFill>
-                    <a:blip r:embed="rId7">
+                    <a:blip r:embed="rId10">
                       <a:extLst>
                         <a:ext uri="{28A0092B-C50C-407E-A947-70E740481C1C}">
                           <a14:useLocalDpi xmlns:a14="http://schemas.microsoft.com/office/drawing/2010/main" val="0"/>
@@ -4347,7 +4400,6 @@
           <w:noProof/>
           <w:color w:val="000000" w:themeColor="text1"/>
         </w:rPr>
-        <w:lastRenderedPageBreak/>
         <w:drawing>
           <wp:inline distT="0" distB="0" distL="0" distR="0" wp14:anchorId="10B299DD" wp14:editId="2EC56A82">
             <wp:extent cx="5699760" cy="2049780"/>
@@ -4364,7 +4416,7 @@
                     <pic:cNvPicPr/>
                   </pic:nvPicPr>
                   <pic:blipFill>
-                    <a:blip r:embed="rId8">
+                    <a:blip r:embed="rId11">
                       <a:extLst>
                         <a:ext uri="{28A0092B-C50C-407E-A947-70E740481C1C}">
                           <a14:useLocalDpi xmlns:a14="http://schemas.microsoft.com/office/drawing/2010/main" val="0"/>
@@ -4398,19 +4450,12 @@
           <w:color w:val="000000" w:themeColor="text1"/>
         </w:rPr>
       </w:pPr>
-    </w:p>
-    <w:p>
-      <w:pPr>
-        <w:pStyle w:val="ListParagraph"/>
-        <w:rPr>
-          <w:color w:val="000000" w:themeColor="text1"/>
-        </w:rPr>
-      </w:pPr>
       <w:r>
         <w:rPr>
           <w:noProof/>
           <w:color w:val="000000" w:themeColor="text1"/>
         </w:rPr>
+        <w:lastRenderedPageBreak/>
         <w:drawing>
           <wp:inline distT="0" distB="0" distL="0" distR="0" wp14:anchorId="5838CB30" wp14:editId="2A2DE394">
             <wp:extent cx="5707380" cy="746760"/>
@@ -4427,7 +4472,7 @@
                     <pic:cNvPicPr/>
                   </pic:nvPicPr>
                   <pic:blipFill>
-                    <a:blip r:embed="rId9">
+                    <a:blip r:embed="rId12">
                       <a:extLst>
                         <a:ext uri="{28A0092B-C50C-407E-A947-70E740481C1C}">
                           <a14:useLocalDpi xmlns:a14="http://schemas.microsoft.com/office/drawing/2010/main" val="0"/>
@@ -4542,7 +4587,7 @@
                     <pic:cNvPicPr/>
                   </pic:nvPicPr>
                   <pic:blipFill>
-                    <a:blip r:embed="rId10">
+                    <a:blip r:embed="rId13">
                       <a:extLst>
                         <a:ext uri="{28A0092B-C50C-407E-A947-70E740481C1C}">
                           <a14:useLocalDpi xmlns:a14="http://schemas.microsoft.com/office/drawing/2010/main" val="0"/>
@@ -4597,7 +4642,7 @@
                     <pic:cNvPicPr/>
                   </pic:nvPicPr>
                   <pic:blipFill>
-                    <a:blip r:embed="rId11">
+                    <a:blip r:embed="rId14">
                       <a:extLst>
                         <a:ext uri="{28A0092B-C50C-407E-A947-70E740481C1C}">
                           <a14:useLocalDpi xmlns:a14="http://schemas.microsoft.com/office/drawing/2010/main" val="0"/>
@@ -4652,7 +4697,7 @@
                     <pic:cNvPicPr/>
                   </pic:nvPicPr>
                   <pic:blipFill>
-                    <a:blip r:embed="rId12">
+                    <a:blip r:embed="rId15">
                       <a:extLst>
                         <a:ext uri="{28A0092B-C50C-407E-A947-70E740481C1C}">
                           <a14:useLocalDpi xmlns:a14="http://schemas.microsoft.com/office/drawing/2010/main" val="0"/>
@@ -4757,72 +4802,66 @@
         <w:rPr>
           <w:color w:val="000000" w:themeColor="text1"/>
         </w:rPr>
+        <w:t xml:space="preserve">Pulling </w:t>
+      </w:r>
+    </w:p>
+    <w:p>
+      <w:pPr>
+        <w:pStyle w:val="ListParagraph"/>
+        <w:numPr>
+          <w:ilvl w:val="1"/>
+          <w:numId w:val="1"/>
+        </w:numPr>
+        <w:rPr>
+          <w:color w:val="000000" w:themeColor="text1"/>
+        </w:rPr>
+      </w:pPr>
+      <w:r>
+        <w:rPr>
+          <w:color w:val="000000" w:themeColor="text1"/>
+        </w:rPr>
+        <w:t xml:space="preserve">$ </w:t>
+      </w:r>
+      <w:r>
+        <w:rPr>
+          <w:b/>
+          <w:bCs/>
+          <w:color w:val="4472C4" w:themeColor="accent1"/>
+          <w:sz w:val="24"/>
+          <w:szCs w:val="24"/>
+        </w:rPr>
+        <w:t>git pull</w:t>
+      </w:r>
+      <w:r>
+        <w:rPr>
+          <w:color w:val="000000" w:themeColor="text1"/>
+        </w:rPr>
+        <w:t xml:space="preserve"> (Automatic Fetch &amp; Merge)</w:t>
+      </w:r>
+    </w:p>
+    <w:p>
+      <w:pPr>
+        <w:pStyle w:val="ListParagraph"/>
+        <w:ind w:left="1440"/>
+        <w:rPr>
+          <w:color w:val="000000" w:themeColor="text1"/>
+        </w:rPr>
+      </w:pPr>
+    </w:p>
+    <w:p>
+      <w:pPr>
+        <w:pStyle w:val="ListParagraph"/>
+        <w:ind w:left="1440"/>
+        <w:rPr>
+          <w:color w:val="000000" w:themeColor="text1"/>
+        </w:rPr>
+      </w:pPr>
+      <w:r>
+        <w:rPr>
+          <w:noProof/>
+          <w:color w:val="000000" w:themeColor="text1"/>
+        </w:rPr>
         <w:lastRenderedPageBreak/>
-        <w:t xml:space="preserve">Pulling </w:t>
-      </w:r>
-    </w:p>
-    <w:p>
-      <w:pPr>
-        <w:pStyle w:val="ListParagraph"/>
-        <w:numPr>
-          <w:ilvl w:val="1"/>
-          <w:numId w:val="1"/>
-        </w:numPr>
-        <w:rPr>
-          <w:color w:val="000000" w:themeColor="text1"/>
-        </w:rPr>
-      </w:pPr>
-      <w:r>
-        <w:rPr>
-          <w:color w:val="000000" w:themeColor="text1"/>
-        </w:rPr>
-        <w:t xml:space="preserve">$ </w:t>
-      </w:r>
-      <w:r>
-        <w:rPr>
-          <w:b/>
-          <w:bCs/>
-          <w:color w:val="4472C4" w:themeColor="accent1"/>
-          <w:sz w:val="24"/>
-          <w:szCs w:val="24"/>
-        </w:rPr>
-        <w:t>git pull</w:t>
-      </w:r>
-      <w:r>
-        <w:rPr>
-          <w:color w:val="000000" w:themeColor="text1"/>
-        </w:rPr>
-        <w:t xml:space="preserve"> </w:t>
-      </w:r>
-      <w:r>
-        <w:rPr>
-          <w:color w:val="000000" w:themeColor="text1"/>
-        </w:rPr>
-        <w:t>(Automatic Fetch &amp; Merge)</w:t>
-      </w:r>
-    </w:p>
-    <w:p>
-      <w:pPr>
-        <w:pStyle w:val="ListParagraph"/>
-        <w:ind w:left="1440"/>
-        <w:rPr>
-          <w:color w:val="000000" w:themeColor="text1"/>
-        </w:rPr>
-      </w:pPr>
-    </w:p>
-    <w:p>
-      <w:pPr>
-        <w:pStyle w:val="ListParagraph"/>
-        <w:ind w:left="1440"/>
-        <w:rPr>
-          <w:color w:val="000000" w:themeColor="text1"/>
-        </w:rPr>
-      </w:pPr>
-      <w:r>
-        <w:rPr>
-          <w:noProof/>
-          <w:color w:val="000000" w:themeColor="text1"/>
-        </w:rPr>
         <w:drawing>
           <wp:anchor distT="0" distB="0" distL="114300" distR="114300" simplePos="0" relativeHeight="251662336" behindDoc="0" locked="0" layoutInCell="1" allowOverlap="1" wp14:anchorId="666AFDE4" wp14:editId="3828CBBF">
             <wp:simplePos x="0" y="0"/>
@@ -4847,7 +4886,7 @@
                     <pic:cNvPicPr/>
                   </pic:nvPicPr>
                   <pic:blipFill>
-                    <a:blip r:embed="rId13">
+                    <a:blip r:embed="rId16">
                       <a:extLst>
                         <a:ext uri="{28A0092B-C50C-407E-A947-70E740481C1C}">
                           <a14:useLocalDpi xmlns:a14="http://schemas.microsoft.com/office/drawing/2010/main" val="0"/>
@@ -4953,30 +4992,6 @@
     <w:p>
       <w:pPr>
         <w:pStyle w:val="ListParagraph"/>
-        <w:rPr>
-          <w:color w:val="000000" w:themeColor="text1"/>
-        </w:rPr>
-      </w:pPr>
-    </w:p>
-    <w:p>
-      <w:pPr>
-        <w:pStyle w:val="ListParagraph"/>
-        <w:rPr>
-          <w:color w:val="000000" w:themeColor="text1"/>
-        </w:rPr>
-      </w:pPr>
-    </w:p>
-    <w:p>
-      <w:pPr>
-        <w:pStyle w:val="ListParagraph"/>
-        <w:rPr>
-          <w:color w:val="000000" w:themeColor="text1"/>
-        </w:rPr>
-      </w:pPr>
-    </w:p>
-    <w:p>
-      <w:pPr>
-        <w:pStyle w:val="ListParagraph"/>
         <w:ind w:left="1440"/>
         <w:rPr>
           <w:color w:val="000000" w:themeColor="text1"/>
@@ -4986,6 +5001,107 @@
     <w:p>
       <w:pPr>
         <w:pStyle w:val="ListParagraph"/>
+        <w:numPr>
+          <w:ilvl w:val="0"/>
+          <w:numId w:val="1"/>
+        </w:numPr>
+        <w:rPr>
+          <w:color w:val="000000" w:themeColor="text1"/>
+        </w:rPr>
+      </w:pPr>
+      <w:r>
+        <w:rPr>
+          <w:color w:val="000000" w:themeColor="text1"/>
+        </w:rPr>
+        <w:t>Push conflicts</w:t>
+      </w:r>
+    </w:p>
+    <w:p>
+      <w:pPr>
+        <w:pStyle w:val="ListParagraph"/>
+        <w:numPr>
+          <w:ilvl w:val="1"/>
+          <w:numId w:val="1"/>
+        </w:numPr>
+        <w:rPr>
+          <w:color w:val="000000" w:themeColor="text1"/>
+        </w:rPr>
+      </w:pPr>
+      <w:r>
+        <w:rPr>
+          <w:noProof/>
+          <w:color w:val="000000" w:themeColor="text1"/>
+        </w:rPr>
+        <w:drawing>
+          <wp:anchor distT="0" distB="0" distL="114300" distR="114300" simplePos="0" relativeHeight="251663360" behindDoc="0" locked="0" layoutInCell="1" allowOverlap="1" wp14:anchorId="0BB0E679" wp14:editId="1875303C">
+            <wp:simplePos x="0" y="0"/>
+            <wp:positionH relativeFrom="column">
+              <wp:posOffset>408940</wp:posOffset>
+            </wp:positionH>
+            <wp:positionV relativeFrom="paragraph">
+              <wp:posOffset>216535</wp:posOffset>
+            </wp:positionV>
+            <wp:extent cx="5731510" cy="1637665"/>
+            <wp:effectExtent l="0" t="0" r="2540" b="635"/>
+            <wp:wrapSquare wrapText="bothSides"/>
+            <wp:docPr id="2" name="Picture 2" descr="Text&#10;&#10;Description automatically generated"/>
+            <wp:cNvGraphicFramePr>
+              <a:graphicFrameLocks xmlns:a="http://schemas.openxmlformats.org/drawingml/2006/main" noChangeAspect="1"/>
+            </wp:cNvGraphicFramePr>
+            <a:graphic xmlns:a="http://schemas.openxmlformats.org/drawingml/2006/main">
+              <a:graphicData uri="http://schemas.openxmlformats.org/drawingml/2006/picture">
+                <pic:pic xmlns:pic="http://schemas.openxmlformats.org/drawingml/2006/picture">
+                  <pic:nvPicPr>
+                    <pic:cNvPr id="2" name="Picture 2" descr="Text&#10;&#10;Description automatically generated"/>
+                    <pic:cNvPicPr/>
+                  </pic:nvPicPr>
+                  <pic:blipFill>
+                    <a:blip r:embed="rId17">
+                      <a:extLst>
+                        <a:ext uri="{28A0092B-C50C-407E-A947-70E740481C1C}">
+                          <a14:useLocalDpi xmlns:a14="http://schemas.microsoft.com/office/drawing/2010/main" val="0"/>
+                        </a:ext>
+                      </a:extLst>
+                    </a:blip>
+                    <a:stretch>
+                      <a:fillRect/>
+                    </a:stretch>
+                  </pic:blipFill>
+                  <pic:spPr>
+                    <a:xfrm>
+                      <a:off x="0" y="0"/>
+                      <a:ext cx="5731510" cy="1637665"/>
+                    </a:xfrm>
+                    <a:prstGeom prst="rect">
+                      <a:avLst/>
+                    </a:prstGeom>
+                  </pic:spPr>
+                </pic:pic>
+              </a:graphicData>
+            </a:graphic>
+          </wp:anchor>
+        </w:drawing>
+      </w:r>
+      <w:r>
+        <w:rPr>
+          <w:color w:val="000000" w:themeColor="text1"/>
+        </w:rPr>
+        <w:t xml:space="preserve">$ </w:t>
+      </w:r>
+      <w:r>
+        <w:rPr>
+          <w:b/>
+          <w:bCs/>
+          <w:color w:val="4472C4" w:themeColor="accent1"/>
+          <w:sz w:val="24"/>
+          <w:szCs w:val="24"/>
+        </w:rPr>
+        <w:t>git push</w:t>
+      </w:r>
+    </w:p>
+    <w:p>
+      <w:pPr>
+        <w:pStyle w:val="ListParagraph"/>
         <w:ind w:left="1440"/>
         <w:rPr>
           <w:color w:val="000000" w:themeColor="text1"/>
@@ -5000,6 +5116,96 @@
           <w:color w:val="000000" w:themeColor="text1"/>
         </w:rPr>
       </w:pPr>
+      <w:r>
+        <w:rPr>
+          <w:color w:val="000000" w:themeColor="text1"/>
+        </w:rPr>
+        <w:t>(Since remote repo is modified, first pull to update local repo)</w:t>
+      </w:r>
+    </w:p>
+    <w:p>
+      <w:pPr>
+        <w:pStyle w:val="ListParagraph"/>
+        <w:numPr>
+          <w:ilvl w:val="1"/>
+          <w:numId w:val="1"/>
+        </w:numPr>
+        <w:rPr>
+          <w:color w:val="000000" w:themeColor="text1"/>
+        </w:rPr>
+      </w:pPr>
+      <w:r>
+        <w:rPr>
+          <w:noProof/>
+          <w:color w:val="000000" w:themeColor="text1"/>
+        </w:rPr>
+        <w:lastRenderedPageBreak/>
+        <w:drawing>
+          <wp:anchor distT="0" distB="0" distL="114300" distR="114300" simplePos="0" relativeHeight="251664384" behindDoc="0" locked="0" layoutInCell="1" allowOverlap="1" wp14:anchorId="1EEF53AE" wp14:editId="77FBE67F">
+            <wp:simplePos x="0" y="0"/>
+            <wp:positionH relativeFrom="column">
+              <wp:posOffset>449580</wp:posOffset>
+            </wp:positionH>
+            <wp:positionV relativeFrom="paragraph">
+              <wp:posOffset>228600</wp:posOffset>
+            </wp:positionV>
+            <wp:extent cx="5676900" cy="1706880"/>
+            <wp:effectExtent l="0" t="0" r="0" b="7620"/>
+            <wp:wrapSquare wrapText="bothSides"/>
+            <wp:docPr id="10" name="Picture 10" descr="Text&#10;&#10;Description automatically generated"/>
+            <wp:cNvGraphicFramePr>
+              <a:graphicFrameLocks xmlns:a="http://schemas.openxmlformats.org/drawingml/2006/main" noChangeAspect="1"/>
+            </wp:cNvGraphicFramePr>
+            <a:graphic xmlns:a="http://schemas.openxmlformats.org/drawingml/2006/main">
+              <a:graphicData uri="http://schemas.openxmlformats.org/drawingml/2006/picture">
+                <pic:pic xmlns:pic="http://schemas.openxmlformats.org/drawingml/2006/picture">
+                  <pic:nvPicPr>
+                    <pic:cNvPr id="10" name="Picture 10" descr="Text&#10;&#10;Description automatically generated"/>
+                    <pic:cNvPicPr/>
+                  </pic:nvPicPr>
+                  <pic:blipFill>
+                    <a:blip r:embed="rId18">
+                      <a:extLst>
+                        <a:ext uri="{28A0092B-C50C-407E-A947-70E740481C1C}">
+                          <a14:useLocalDpi xmlns:a14="http://schemas.microsoft.com/office/drawing/2010/main" val="0"/>
+                        </a:ext>
+                      </a:extLst>
+                    </a:blip>
+                    <a:stretch>
+                      <a:fillRect/>
+                    </a:stretch>
+                  </pic:blipFill>
+                  <pic:spPr>
+                    <a:xfrm>
+                      <a:off x="0" y="0"/>
+                      <a:ext cx="5676900" cy="1706880"/>
+                    </a:xfrm>
+                    <a:prstGeom prst="rect">
+                      <a:avLst/>
+                    </a:prstGeom>
+                  </pic:spPr>
+                </pic:pic>
+              </a:graphicData>
+            </a:graphic>
+          </wp:anchor>
+        </w:drawing>
+      </w:r>
+      <w:r>
+        <w:rPr>
+          <w:color w:val="000000" w:themeColor="text1"/>
+        </w:rPr>
+        <w:t xml:space="preserve">$ </w:t>
+      </w:r>
+      <w:r>
+        <w:rPr>
+          <w:b/>
+          <w:bCs/>
+          <w:color w:val="4472C4" w:themeColor="accent1"/>
+          <w:sz w:val="24"/>
+          <w:szCs w:val="24"/>
+        </w:rPr>
+        <w:t>git pull</w:t>
+      </w:r>
     </w:p>
     <w:p>
       <w:pPr>
@@ -5009,19 +5215,2089 @@
           <w:color w:val="000000" w:themeColor="text1"/>
         </w:rPr>
       </w:pPr>
-    </w:p>
-    <w:p>
-      <w:pPr>
-        <w:rPr>
-          <w:b/>
-          <w:bCs/>
-          <w:sz w:val="24"/>
-          <w:szCs w:val="24"/>
-        </w:rPr>
-      </w:pPr>
-    </w:p>
-    <w:p>
-      <w:pPr>
+      <w:r>
+        <w:rPr>
+          <w:color w:val="000000" w:themeColor="text1"/>
+        </w:rPr>
+        <w:t>(Merge conflict here as local repo is modified at the same lines as of remote repo)</w:t>
+      </w:r>
+    </w:p>
+    <w:p>
+      <w:pPr>
+        <w:pStyle w:val="ListParagraph"/>
+        <w:ind w:left="1440"/>
+        <w:rPr>
+          <w:color w:val="000000" w:themeColor="text1"/>
+        </w:rPr>
+      </w:pPr>
+    </w:p>
+    <w:p>
+      <w:pPr>
+        <w:pStyle w:val="ListParagraph"/>
+        <w:numPr>
+          <w:ilvl w:val="1"/>
+          <w:numId w:val="1"/>
+        </w:numPr>
+        <w:rPr>
+          <w:color w:val="000000" w:themeColor="text1"/>
+        </w:rPr>
+      </w:pPr>
+      <w:r>
+        <w:rPr>
+          <w:noProof/>
+          <w:color w:val="000000" w:themeColor="text1"/>
+        </w:rPr>
+        <w:drawing>
+          <wp:anchor distT="0" distB="0" distL="114300" distR="114300" simplePos="0" relativeHeight="251665408" behindDoc="0" locked="0" layoutInCell="1" allowOverlap="1" wp14:anchorId="00ECE667" wp14:editId="05EAAC70">
+            <wp:simplePos x="0" y="0"/>
+            <wp:positionH relativeFrom="column">
+              <wp:posOffset>462280</wp:posOffset>
+            </wp:positionH>
+            <wp:positionV relativeFrom="paragraph">
+              <wp:posOffset>248285</wp:posOffset>
+            </wp:positionV>
+            <wp:extent cx="5731510" cy="1468120"/>
+            <wp:effectExtent l="0" t="0" r="2540" b="0"/>
+            <wp:wrapSquare wrapText="bothSides"/>
+            <wp:docPr id="12" name="Picture 12" descr="Text&#10;&#10;Description automatically generated"/>
+            <wp:cNvGraphicFramePr>
+              <a:graphicFrameLocks xmlns:a="http://schemas.openxmlformats.org/drawingml/2006/main" noChangeAspect="1"/>
+            </wp:cNvGraphicFramePr>
+            <a:graphic xmlns:a="http://schemas.openxmlformats.org/drawingml/2006/main">
+              <a:graphicData uri="http://schemas.openxmlformats.org/drawingml/2006/picture">
+                <pic:pic xmlns:pic="http://schemas.openxmlformats.org/drawingml/2006/picture">
+                  <pic:nvPicPr>
+                    <pic:cNvPr id="12" name="Picture 12" descr="Text&#10;&#10;Description automatically generated"/>
+                    <pic:cNvPicPr/>
+                  </pic:nvPicPr>
+                  <pic:blipFill>
+                    <a:blip r:embed="rId19">
+                      <a:extLst>
+                        <a:ext uri="{28A0092B-C50C-407E-A947-70E740481C1C}">
+                          <a14:useLocalDpi xmlns:a14="http://schemas.microsoft.com/office/drawing/2010/main" val="0"/>
+                        </a:ext>
+                      </a:extLst>
+                    </a:blip>
+                    <a:stretch>
+                      <a:fillRect/>
+                    </a:stretch>
+                  </pic:blipFill>
+                  <pic:spPr>
+                    <a:xfrm>
+                      <a:off x="0" y="0"/>
+                      <a:ext cx="5731510" cy="1468120"/>
+                    </a:xfrm>
+                    <a:prstGeom prst="rect">
+                      <a:avLst/>
+                    </a:prstGeom>
+                  </pic:spPr>
+                </pic:pic>
+              </a:graphicData>
+            </a:graphic>
+          </wp:anchor>
+        </w:drawing>
+      </w:r>
+      <w:r>
+        <w:rPr>
+          <w:color w:val="000000" w:themeColor="text1"/>
+        </w:rPr>
+        <w:t xml:space="preserve">$ </w:t>
+      </w:r>
+      <w:r>
+        <w:rPr>
+          <w:b/>
+          <w:bCs/>
+          <w:color w:val="4472C4" w:themeColor="accent1"/>
+          <w:sz w:val="24"/>
+          <w:szCs w:val="24"/>
+        </w:rPr>
+        <w:t>git log –graph --oneline --all</w:t>
+      </w:r>
+      <w:r>
+        <w:rPr>
+          <w:color w:val="000000" w:themeColor="text1"/>
+        </w:rPr>
+        <w:t xml:space="preserve"> (to visualize conflict, Three way merge required here)</w:t>
+      </w:r>
+    </w:p>
+    <w:p>
+      <w:pPr>
+        <w:pStyle w:val="ListParagraph"/>
+        <w:ind w:left="1440"/>
+        <w:rPr>
+          <w:color w:val="000000" w:themeColor="text1"/>
+        </w:rPr>
+      </w:pPr>
+    </w:p>
+    <w:p>
+      <w:pPr>
+        <w:pStyle w:val="ListParagraph"/>
+        <w:numPr>
+          <w:ilvl w:val="1"/>
+          <w:numId w:val="1"/>
+        </w:numPr>
+        <w:rPr>
+          <w:b/>
+          <w:bCs/>
+          <w:color w:val="4472C4" w:themeColor="accent1"/>
+          <w:sz w:val="24"/>
+          <w:szCs w:val="24"/>
+        </w:rPr>
+      </w:pPr>
+      <w:r>
+        <w:rPr>
+          <w:b/>
+          <w:bCs/>
+          <w:color w:val="4472C4" w:themeColor="accent1"/>
+          <w:sz w:val="24"/>
+          <w:szCs w:val="24"/>
+        </w:rPr>
+        <w:t xml:space="preserve">$ git log -p </w:t>
+      </w:r>
+      <w:r>
+        <w:rPr>
+          <w:b/>
+          <w:bCs/>
+          <w:color w:val="4472C4" w:themeColor="accent1"/>
+          <w:sz w:val="24"/>
+          <w:szCs w:val="24"/>
+        </w:rPr>
+        <w:t>origin/main</w:t>
+      </w:r>
+    </w:p>
+    <w:p>
+      <w:pPr>
+        <w:pStyle w:val="ListParagraph"/>
+        <w:rPr>
+          <w:color w:val="000000" w:themeColor="text1"/>
+        </w:rPr>
+      </w:pPr>
+      <w:r>
+        <w:rPr>
+          <w:noProof/>
+          <w:color w:val="000000" w:themeColor="text1"/>
+        </w:rPr>
+        <w:drawing>
+          <wp:inline distT="0" distB="0" distL="0" distR="0" wp14:anchorId="67B1B4BA" wp14:editId="16CE4DD2">
+            <wp:extent cx="5731510" cy="2061210"/>
+            <wp:effectExtent l="0" t="0" r="2540" b="0"/>
+            <wp:docPr id="13" name="Picture 13" descr="Text&#10;&#10;Description automatically generated"/>
+            <wp:cNvGraphicFramePr>
+              <a:graphicFrameLocks xmlns:a="http://schemas.openxmlformats.org/drawingml/2006/main" noChangeAspect="1"/>
+            </wp:cNvGraphicFramePr>
+            <a:graphic xmlns:a="http://schemas.openxmlformats.org/drawingml/2006/main">
+              <a:graphicData uri="http://schemas.openxmlformats.org/drawingml/2006/picture">
+                <pic:pic xmlns:pic="http://schemas.openxmlformats.org/drawingml/2006/picture">
+                  <pic:nvPicPr>
+                    <pic:cNvPr id="13" name="Picture 13" descr="Text&#10;&#10;Description automatically generated"/>
+                    <pic:cNvPicPr/>
+                  </pic:nvPicPr>
+                  <pic:blipFill>
+                    <a:blip r:embed="rId20">
+                      <a:extLst>
+                        <a:ext uri="{28A0092B-C50C-407E-A947-70E740481C1C}">
+                          <a14:useLocalDpi xmlns:a14="http://schemas.microsoft.com/office/drawing/2010/main" val="0"/>
+                        </a:ext>
+                      </a:extLst>
+                    </a:blip>
+                    <a:stretch>
+                      <a:fillRect/>
+                    </a:stretch>
+                  </pic:blipFill>
+                  <pic:spPr>
+                    <a:xfrm>
+                      <a:off x="0" y="0"/>
+                      <a:ext cx="5731510" cy="2061210"/>
+                    </a:xfrm>
+                    <a:prstGeom prst="rect">
+                      <a:avLst/>
+                    </a:prstGeom>
+                  </pic:spPr>
+                </pic:pic>
+              </a:graphicData>
+            </a:graphic>
+          </wp:inline>
+        </w:drawing>
+      </w:r>
+    </w:p>
+    <w:p>
+      <w:pPr>
+        <w:pStyle w:val="ListParagraph"/>
+        <w:rPr>
+          <w:color w:val="000000" w:themeColor="text1"/>
+        </w:rPr>
+      </w:pPr>
+    </w:p>
+    <w:p>
+      <w:pPr>
+        <w:pStyle w:val="ListParagraph"/>
+        <w:rPr>
+          <w:color w:val="000000" w:themeColor="text1"/>
+        </w:rPr>
+      </w:pPr>
+      <w:r>
+        <w:rPr>
+          <w:color w:val="000000" w:themeColor="text1"/>
+        </w:rPr>
+        <w:t>While our local repo has:</w:t>
+      </w:r>
+    </w:p>
+    <w:p>
+      <w:pPr>
+        <w:pStyle w:val="ListParagraph"/>
+        <w:rPr>
+          <w:color w:val="000000" w:themeColor="text1"/>
+        </w:rPr>
+      </w:pPr>
+      <w:r>
+        <w:rPr>
+          <w:noProof/>
+          <w:color w:val="000000" w:themeColor="text1"/>
+        </w:rPr>
+        <w:lastRenderedPageBreak/>
+        <w:drawing>
+          <wp:inline distT="0" distB="0" distL="0" distR="0" wp14:anchorId="4BE05215" wp14:editId="0F5C513A">
+            <wp:extent cx="5731510" cy="1986915"/>
+            <wp:effectExtent l="0" t="0" r="2540" b="0"/>
+            <wp:docPr id="14" name="Picture 14" descr="Text&#10;&#10;Description automatically generated"/>
+            <wp:cNvGraphicFramePr>
+              <a:graphicFrameLocks xmlns:a="http://schemas.openxmlformats.org/drawingml/2006/main" noChangeAspect="1"/>
+            </wp:cNvGraphicFramePr>
+            <a:graphic xmlns:a="http://schemas.openxmlformats.org/drawingml/2006/main">
+              <a:graphicData uri="http://schemas.openxmlformats.org/drawingml/2006/picture">
+                <pic:pic xmlns:pic="http://schemas.openxmlformats.org/drawingml/2006/picture">
+                  <pic:nvPicPr>
+                    <pic:cNvPr id="14" name="Picture 14" descr="Text&#10;&#10;Description automatically generated"/>
+                    <pic:cNvPicPr/>
+                  </pic:nvPicPr>
+                  <pic:blipFill>
+                    <a:blip r:embed="rId21">
+                      <a:extLst>
+                        <a:ext uri="{28A0092B-C50C-407E-A947-70E740481C1C}">
+                          <a14:useLocalDpi xmlns:a14="http://schemas.microsoft.com/office/drawing/2010/main" val="0"/>
+                        </a:ext>
+                      </a:extLst>
+                    </a:blip>
+                    <a:stretch>
+                      <a:fillRect/>
+                    </a:stretch>
+                  </pic:blipFill>
+                  <pic:spPr>
+                    <a:xfrm>
+                      <a:off x="0" y="0"/>
+                      <a:ext cx="5731510" cy="1986915"/>
+                    </a:xfrm>
+                    <a:prstGeom prst="rect">
+                      <a:avLst/>
+                    </a:prstGeom>
+                  </pic:spPr>
+                </pic:pic>
+              </a:graphicData>
+            </a:graphic>
+          </wp:inline>
+        </w:drawing>
+      </w:r>
+    </w:p>
+    <w:p>
+      <w:pPr>
+        <w:pStyle w:val="ListParagraph"/>
+        <w:rPr>
+          <w:color w:val="000000" w:themeColor="text1"/>
+        </w:rPr>
+      </w:pPr>
+    </w:p>
+    <w:p>
+      <w:pPr>
+        <w:pStyle w:val="ListParagraph"/>
+        <w:numPr>
+          <w:ilvl w:val="1"/>
+          <w:numId w:val="1"/>
+        </w:numPr>
+        <w:rPr>
+          <w:color w:val="000000" w:themeColor="text1"/>
+        </w:rPr>
+      </w:pPr>
+      <w:r>
+        <w:rPr>
+          <w:color w:val="000000" w:themeColor="text1"/>
+        </w:rPr>
+        <w:t xml:space="preserve">$ </w:t>
+      </w:r>
+      <w:r>
+        <w:rPr>
+          <w:b/>
+          <w:bCs/>
+          <w:color w:val="4472C4" w:themeColor="accent1"/>
+          <w:sz w:val="24"/>
+          <w:szCs w:val="24"/>
+        </w:rPr>
+        <w:t>vim README.md</w:t>
+      </w:r>
+      <w:r>
+        <w:rPr>
+          <w:color w:val="000000" w:themeColor="text1"/>
+        </w:rPr>
+        <w:t xml:space="preserve"> (resolve conflict)</w:t>
+      </w:r>
+    </w:p>
+    <w:p>
+      <w:pPr>
+        <w:pStyle w:val="ListParagraph"/>
+        <w:ind w:left="1440"/>
+        <w:rPr>
+          <w:color w:val="000000" w:themeColor="text1"/>
+        </w:rPr>
+      </w:pPr>
+      <w:r>
+        <w:rPr>
+          <w:noProof/>
+          <w:color w:val="000000" w:themeColor="text1"/>
+        </w:rPr>
+        <w:drawing>
+          <wp:anchor distT="0" distB="0" distL="114300" distR="114300" simplePos="0" relativeHeight="251666432" behindDoc="0" locked="0" layoutInCell="1" allowOverlap="1" wp14:anchorId="0508991D" wp14:editId="6D09B595">
+            <wp:simplePos x="0" y="0"/>
+            <wp:positionH relativeFrom="column">
+              <wp:posOffset>480060</wp:posOffset>
+            </wp:positionH>
+            <wp:positionV relativeFrom="paragraph">
+              <wp:posOffset>97790</wp:posOffset>
+            </wp:positionV>
+            <wp:extent cx="3505200" cy="1729740"/>
+            <wp:effectExtent l="0" t="0" r="0" b="3810"/>
+            <wp:wrapSquare wrapText="bothSides"/>
+            <wp:docPr id="15" name="Picture 15" descr="Text&#10;&#10;Description automatically generated"/>
+            <wp:cNvGraphicFramePr>
+              <a:graphicFrameLocks xmlns:a="http://schemas.openxmlformats.org/drawingml/2006/main" noChangeAspect="1"/>
+            </wp:cNvGraphicFramePr>
+            <a:graphic xmlns:a="http://schemas.openxmlformats.org/drawingml/2006/main">
+              <a:graphicData uri="http://schemas.openxmlformats.org/drawingml/2006/picture">
+                <pic:pic xmlns:pic="http://schemas.openxmlformats.org/drawingml/2006/picture">
+                  <pic:nvPicPr>
+                    <pic:cNvPr id="15" name="Picture 15" descr="Text&#10;&#10;Description automatically generated"/>
+                    <pic:cNvPicPr/>
+                  </pic:nvPicPr>
+                  <pic:blipFill>
+                    <a:blip r:embed="rId22">
+                      <a:extLst>
+                        <a:ext uri="{28A0092B-C50C-407E-A947-70E740481C1C}">
+                          <a14:useLocalDpi xmlns:a14="http://schemas.microsoft.com/office/drawing/2010/main" val="0"/>
+                        </a:ext>
+                      </a:extLst>
+                    </a:blip>
+                    <a:stretch>
+                      <a:fillRect/>
+                    </a:stretch>
+                  </pic:blipFill>
+                  <pic:spPr>
+                    <a:xfrm>
+                      <a:off x="0" y="0"/>
+                      <a:ext cx="3505200" cy="1729740"/>
+                    </a:xfrm>
+                    <a:prstGeom prst="rect">
+                      <a:avLst/>
+                    </a:prstGeom>
+                  </pic:spPr>
+                </pic:pic>
+              </a:graphicData>
+            </a:graphic>
+          </wp:anchor>
+        </w:drawing>
+      </w:r>
+    </w:p>
+    <w:p>
+      <w:pPr>
+        <w:pStyle w:val="ListParagraph"/>
+        <w:ind w:left="1440"/>
+        <w:rPr>
+          <w:color w:val="000000" w:themeColor="text1"/>
+        </w:rPr>
+      </w:pPr>
+    </w:p>
+    <w:p>
+      <w:pPr>
+        <w:pStyle w:val="ListParagraph"/>
+        <w:ind w:left="1440"/>
+        <w:rPr>
+          <w:color w:val="000000" w:themeColor="text1"/>
+        </w:rPr>
+      </w:pPr>
+    </w:p>
+    <w:p>
+      <w:pPr>
+        <w:pStyle w:val="ListParagraph"/>
+        <w:ind w:left="1440"/>
+        <w:rPr>
+          <w:color w:val="000000" w:themeColor="text1"/>
+        </w:rPr>
+      </w:pPr>
+    </w:p>
+    <w:p>
+      <w:pPr>
+        <w:pStyle w:val="ListParagraph"/>
+        <w:ind w:left="1440"/>
+        <w:rPr>
+          <w:color w:val="000000" w:themeColor="text1"/>
+        </w:rPr>
+      </w:pPr>
+    </w:p>
+    <w:p>
+      <w:pPr>
+        <w:pStyle w:val="ListParagraph"/>
+        <w:ind w:left="1440"/>
+        <w:rPr>
+          <w:color w:val="000000" w:themeColor="text1"/>
+        </w:rPr>
+      </w:pPr>
+    </w:p>
+    <w:p>
+      <w:pPr>
+        <w:pStyle w:val="ListParagraph"/>
+        <w:ind w:left="1440"/>
+        <w:rPr>
+          <w:color w:val="000000" w:themeColor="text1"/>
+        </w:rPr>
+      </w:pPr>
+    </w:p>
+    <w:p>
+      <w:pPr>
+        <w:pStyle w:val="ListParagraph"/>
+        <w:ind w:left="1440"/>
+        <w:rPr>
+          <w:color w:val="000000" w:themeColor="text1"/>
+        </w:rPr>
+      </w:pPr>
+    </w:p>
+    <w:p>
+      <w:pPr>
+        <w:pStyle w:val="ListParagraph"/>
+        <w:ind w:left="1440"/>
+        <w:rPr>
+          <w:color w:val="000000" w:themeColor="text1"/>
+        </w:rPr>
+      </w:pPr>
+    </w:p>
+    <w:p>
+      <w:pPr>
+        <w:pStyle w:val="ListParagraph"/>
+        <w:ind w:left="1440"/>
+        <w:rPr>
+          <w:color w:val="000000" w:themeColor="text1"/>
+        </w:rPr>
+      </w:pPr>
+    </w:p>
+    <w:p>
+      <w:pPr>
+        <w:pStyle w:val="ListParagraph"/>
+        <w:ind w:left="1440"/>
+        <w:rPr>
+          <w:color w:val="000000" w:themeColor="text1"/>
+        </w:rPr>
+      </w:pPr>
+    </w:p>
+    <w:p>
+      <w:pPr>
+        <w:pStyle w:val="ListParagraph"/>
+        <w:ind w:left="1440"/>
+        <w:rPr>
+          <w:color w:val="000000" w:themeColor="text1"/>
+        </w:rPr>
+      </w:pPr>
+      <w:r>
+        <w:rPr>
+          <w:color w:val="000000" w:themeColor="text1"/>
+        </w:rPr>
+        <w:t>(Cho</w:t>
+      </w:r>
+      <w:r>
+        <w:rPr>
+          <w:color w:val="000000" w:themeColor="text1"/>
+        </w:rPr>
+        <w:t>o</w:t>
+      </w:r>
+      <w:r>
+        <w:rPr>
+          <w:color w:val="000000" w:themeColor="text1"/>
+        </w:rPr>
+        <w:t>s</w:t>
+      </w:r>
+      <w:r>
+        <w:rPr>
+          <w:color w:val="000000" w:themeColor="text1"/>
+        </w:rPr>
+        <w:t>ing</w:t>
+      </w:r>
+      <w:r>
+        <w:rPr>
+          <w:color w:val="000000" w:themeColor="text1"/>
+        </w:rPr>
+        <w:t xml:space="preserve"> March, 2021, the local repo)</w:t>
+      </w:r>
+    </w:p>
+    <w:p>
+      <w:pPr>
+        <w:pStyle w:val="ListParagraph"/>
+        <w:ind w:left="1440"/>
+        <w:rPr>
+          <w:color w:val="000000" w:themeColor="text1"/>
+        </w:rPr>
+      </w:pPr>
+    </w:p>
+    <w:p>
+      <w:pPr>
+        <w:pStyle w:val="ListParagraph"/>
+        <w:ind w:left="1440"/>
+        <w:rPr>
+          <w:color w:val="000000" w:themeColor="text1"/>
+        </w:rPr>
+      </w:pPr>
+      <w:r>
+        <w:rPr>
+          <w:noProof/>
+          <w:color w:val="000000" w:themeColor="text1"/>
+        </w:rPr>
+        <w:drawing>
+          <wp:anchor distT="0" distB="0" distL="114300" distR="114300" simplePos="0" relativeHeight="251667456" behindDoc="0" locked="0" layoutInCell="1" allowOverlap="1" wp14:anchorId="78151767" wp14:editId="719A9EB3">
+            <wp:simplePos x="0" y="0"/>
+            <wp:positionH relativeFrom="column">
+              <wp:posOffset>541020</wp:posOffset>
+            </wp:positionH>
+            <wp:positionV relativeFrom="paragraph">
+              <wp:posOffset>106045</wp:posOffset>
+            </wp:positionV>
+            <wp:extent cx="2697480" cy="1303020"/>
+            <wp:effectExtent l="0" t="0" r="7620" b="0"/>
+            <wp:wrapSquare wrapText="bothSides"/>
+            <wp:docPr id="16" name="Picture 16" descr="Graphical user interface, text, application&#10;&#10;Description automatically generated"/>
+            <wp:cNvGraphicFramePr>
+              <a:graphicFrameLocks xmlns:a="http://schemas.openxmlformats.org/drawingml/2006/main" noChangeAspect="1"/>
+            </wp:cNvGraphicFramePr>
+            <a:graphic xmlns:a="http://schemas.openxmlformats.org/drawingml/2006/main">
+              <a:graphicData uri="http://schemas.openxmlformats.org/drawingml/2006/picture">
+                <pic:pic xmlns:pic="http://schemas.openxmlformats.org/drawingml/2006/picture">
+                  <pic:nvPicPr>
+                    <pic:cNvPr id="16" name="Picture 16" descr="Graphical user interface, text, application&#10;&#10;Description automatically generated"/>
+                    <pic:cNvPicPr/>
+                  </pic:nvPicPr>
+                  <pic:blipFill>
+                    <a:blip r:embed="rId23">
+                      <a:extLst>
+                        <a:ext uri="{28A0092B-C50C-407E-A947-70E740481C1C}">
+                          <a14:useLocalDpi xmlns:a14="http://schemas.microsoft.com/office/drawing/2010/main" val="0"/>
+                        </a:ext>
+                      </a:extLst>
+                    </a:blip>
+                    <a:stretch>
+                      <a:fillRect/>
+                    </a:stretch>
+                  </pic:blipFill>
+                  <pic:spPr>
+                    <a:xfrm>
+                      <a:off x="0" y="0"/>
+                      <a:ext cx="2697480" cy="1303020"/>
+                    </a:xfrm>
+                    <a:prstGeom prst="rect">
+                      <a:avLst/>
+                    </a:prstGeom>
+                  </pic:spPr>
+                </pic:pic>
+              </a:graphicData>
+            </a:graphic>
+          </wp:anchor>
+        </w:drawing>
+      </w:r>
+    </w:p>
+    <w:p>
+      <w:pPr>
+        <w:pStyle w:val="ListParagraph"/>
+        <w:ind w:left="1440"/>
+        <w:rPr>
+          <w:color w:val="000000" w:themeColor="text1"/>
+        </w:rPr>
+      </w:pPr>
+    </w:p>
+    <w:p>
+      <w:pPr>
+        <w:pStyle w:val="ListParagraph"/>
+        <w:ind w:left="1440"/>
+        <w:rPr>
+          <w:color w:val="000000" w:themeColor="text1"/>
+        </w:rPr>
+      </w:pPr>
+    </w:p>
+    <w:p>
+      <w:pPr>
+        <w:pStyle w:val="ListParagraph"/>
+        <w:ind w:left="1440"/>
+        <w:rPr>
+          <w:color w:val="000000" w:themeColor="text1"/>
+        </w:rPr>
+      </w:pPr>
+    </w:p>
+    <w:p>
+      <w:pPr>
+        <w:pStyle w:val="ListParagraph"/>
+        <w:ind w:left="1440"/>
+        <w:rPr>
+          <w:color w:val="000000" w:themeColor="text1"/>
+        </w:rPr>
+      </w:pPr>
+    </w:p>
+    <w:p>
+      <w:pPr>
+        <w:rPr>
+          <w:color w:val="000000" w:themeColor="text1"/>
+        </w:rPr>
+      </w:pPr>
+    </w:p>
+    <w:p>
+      <w:pPr>
+        <w:rPr>
+          <w:color w:val="000000" w:themeColor="text1"/>
+        </w:rPr>
+      </w:pPr>
+      <w:r>
+        <w:rPr>
+          <w:color w:val="000000" w:themeColor="text1"/>
+        </w:rPr>
+        <w:t xml:space="preserve">                                  </w:t>
+      </w:r>
+    </w:p>
+    <w:p>
+      <w:pPr>
+        <w:pStyle w:val="ListParagraph"/>
+        <w:ind w:left="1440"/>
+        <w:rPr>
+          <w:color w:val="000000" w:themeColor="text1"/>
+        </w:rPr>
+      </w:pPr>
+    </w:p>
+    <w:p>
+      <w:pPr>
+        <w:pStyle w:val="ListParagraph"/>
+        <w:numPr>
+          <w:ilvl w:val="1"/>
+          <w:numId w:val="1"/>
+        </w:numPr>
+        <w:rPr>
+          <w:color w:val="000000" w:themeColor="text1"/>
+        </w:rPr>
+      </w:pPr>
+      <w:r>
+        <w:rPr>
+          <w:noProof/>
+          <w:color w:val="000000" w:themeColor="text1"/>
+        </w:rPr>
+        <w:drawing>
+          <wp:anchor distT="0" distB="0" distL="114300" distR="114300" simplePos="0" relativeHeight="251669504" behindDoc="0" locked="0" layoutInCell="1" allowOverlap="1" wp14:anchorId="40A6E8C1" wp14:editId="7CA4DB75">
+            <wp:simplePos x="0" y="0"/>
+            <wp:positionH relativeFrom="page">
+              <wp:posOffset>1437640</wp:posOffset>
+            </wp:positionH>
+            <wp:positionV relativeFrom="paragraph">
+              <wp:posOffset>245745</wp:posOffset>
+            </wp:positionV>
+            <wp:extent cx="5731510" cy="1556385"/>
+            <wp:effectExtent l="0" t="0" r="2540" b="5715"/>
+            <wp:wrapSquare wrapText="bothSides"/>
+            <wp:docPr id="18" name="Picture 18" descr="Text&#10;&#10;Description automatically generated"/>
+            <wp:cNvGraphicFramePr>
+              <a:graphicFrameLocks xmlns:a="http://schemas.openxmlformats.org/drawingml/2006/main" noChangeAspect="1"/>
+            </wp:cNvGraphicFramePr>
+            <a:graphic xmlns:a="http://schemas.openxmlformats.org/drawingml/2006/main">
+              <a:graphicData uri="http://schemas.openxmlformats.org/drawingml/2006/picture">
+                <pic:pic xmlns:pic="http://schemas.openxmlformats.org/drawingml/2006/picture">
+                  <pic:nvPicPr>
+                    <pic:cNvPr id="18" name="Picture 18" descr="Text&#10;&#10;Description automatically generated"/>
+                    <pic:cNvPicPr/>
+                  </pic:nvPicPr>
+                  <pic:blipFill>
+                    <a:blip r:embed="rId24">
+                      <a:extLst>
+                        <a:ext uri="{28A0092B-C50C-407E-A947-70E740481C1C}">
+                          <a14:useLocalDpi xmlns:a14="http://schemas.microsoft.com/office/drawing/2010/main" val="0"/>
+                        </a:ext>
+                      </a:extLst>
+                    </a:blip>
+                    <a:stretch>
+                      <a:fillRect/>
+                    </a:stretch>
+                  </pic:blipFill>
+                  <pic:spPr>
+                    <a:xfrm>
+                      <a:off x="0" y="0"/>
+                      <a:ext cx="5731510" cy="1556385"/>
+                    </a:xfrm>
+                    <a:prstGeom prst="rect">
+                      <a:avLst/>
+                    </a:prstGeom>
+                  </pic:spPr>
+                </pic:pic>
+              </a:graphicData>
+            </a:graphic>
+          </wp:anchor>
+        </w:drawing>
+      </w:r>
+      <w:r>
+        <w:rPr>
+          <w:color w:val="000000" w:themeColor="text1"/>
+        </w:rPr>
+        <w:t xml:space="preserve">$ </w:t>
+      </w:r>
+      <w:r>
+        <w:rPr>
+          <w:b/>
+          <w:bCs/>
+          <w:color w:val="4472C4" w:themeColor="accent1"/>
+          <w:sz w:val="24"/>
+          <w:szCs w:val="24"/>
+        </w:rPr>
+        <w:t>git add README.md</w:t>
+      </w:r>
+      <w:r>
+        <w:rPr>
+          <w:color w:val="000000" w:themeColor="text1"/>
+        </w:rPr>
+        <w:t xml:space="preserve"> (Now add, commit and push)</w:t>
+      </w:r>
+    </w:p>
+    <w:p>
+      <w:pPr>
+        <w:ind w:left="1080"/>
+        <w:rPr>
+          <w:color w:val="000000" w:themeColor="text1"/>
+        </w:rPr>
+      </w:pPr>
+    </w:p>
+    <w:p>
+      <w:pPr>
+        <w:pStyle w:val="ListParagraph"/>
+        <w:numPr>
+          <w:ilvl w:val="1"/>
+          <w:numId w:val="1"/>
+        </w:numPr>
+        <w:rPr>
+          <w:color w:val="000000" w:themeColor="text1"/>
+        </w:rPr>
+      </w:pPr>
+      <w:r>
+        <w:rPr>
+          <w:color w:val="000000" w:themeColor="text1"/>
+        </w:rPr>
+        <w:t xml:space="preserve">$ </w:t>
+      </w:r>
+      <w:r>
+        <w:rPr>
+          <w:b/>
+          <w:bCs/>
+          <w:color w:val="4472C4" w:themeColor="accent1"/>
+          <w:sz w:val="24"/>
+          <w:szCs w:val="24"/>
+        </w:rPr>
+        <w:t>git log</w:t>
+      </w:r>
+      <w:r>
+        <w:rPr>
+          <w:b/>
+          <w:bCs/>
+          <w:color w:val="4472C4" w:themeColor="accent1"/>
+          <w:sz w:val="24"/>
+          <w:szCs w:val="24"/>
+        </w:rPr>
+        <w:t xml:space="preserve"> </w:t>
+      </w:r>
+      <w:r>
+        <w:rPr>
+          <w:b/>
+          <w:bCs/>
+          <w:color w:val="4472C4" w:themeColor="accent1"/>
+          <w:sz w:val="24"/>
+          <w:szCs w:val="24"/>
+        </w:rPr>
+        <w:t>--</w:t>
+      </w:r>
+      <w:r>
+        <w:rPr>
+          <w:b/>
+          <w:bCs/>
+          <w:color w:val="4472C4" w:themeColor="accent1"/>
+          <w:sz w:val="24"/>
+          <w:szCs w:val="24"/>
+        </w:rPr>
+        <w:t>graph</w:t>
+      </w:r>
+      <w:r>
+        <w:rPr>
+          <w:b/>
+          <w:bCs/>
+          <w:color w:val="4472C4" w:themeColor="accent1"/>
+          <w:sz w:val="24"/>
+          <w:szCs w:val="24"/>
+        </w:rPr>
+        <w:t xml:space="preserve"> --</w:t>
+      </w:r>
+      <w:r>
+        <w:rPr>
+          <w:b/>
+          <w:bCs/>
+          <w:color w:val="4472C4" w:themeColor="accent1"/>
+          <w:sz w:val="24"/>
+          <w:szCs w:val="24"/>
+        </w:rPr>
+        <w:t>oneline --all</w:t>
+      </w:r>
+    </w:p>
+    <w:p>
+      <w:pPr>
+        <w:pStyle w:val="ListParagraph"/>
+        <w:rPr>
+          <w:color w:val="000000" w:themeColor="text1"/>
+        </w:rPr>
+      </w:pPr>
+      <w:r>
+        <w:rPr>
+          <w:noProof/>
+        </w:rPr>
+        <w:lastRenderedPageBreak/>
+        <w:drawing>
+          <wp:anchor distT="0" distB="0" distL="114300" distR="114300" simplePos="0" relativeHeight="251668480" behindDoc="0" locked="0" layoutInCell="1" allowOverlap="1" wp14:anchorId="74E3B9FC" wp14:editId="570E9E27">
+            <wp:simplePos x="0" y="0"/>
+            <wp:positionH relativeFrom="column">
+              <wp:posOffset>533400</wp:posOffset>
+            </wp:positionH>
+            <wp:positionV relativeFrom="paragraph">
+              <wp:posOffset>3291840</wp:posOffset>
+            </wp:positionV>
+            <wp:extent cx="5731510" cy="2668905"/>
+            <wp:effectExtent l="0" t="0" r="2540" b="0"/>
+            <wp:wrapSquare wrapText="bothSides"/>
+            <wp:docPr id="17" name="Picture 17" descr="Text&#10;&#10;Description automatically generated"/>
+            <wp:cNvGraphicFramePr>
+              <a:graphicFrameLocks xmlns:a="http://schemas.openxmlformats.org/drawingml/2006/main" noChangeAspect="1"/>
+            </wp:cNvGraphicFramePr>
+            <a:graphic xmlns:a="http://schemas.openxmlformats.org/drawingml/2006/main">
+              <a:graphicData uri="http://schemas.openxmlformats.org/drawingml/2006/picture">
+                <pic:pic xmlns:pic="http://schemas.openxmlformats.org/drawingml/2006/picture">
+                  <pic:nvPicPr>
+                    <pic:cNvPr id="17" name="Picture 17" descr="Text&#10;&#10;Description automatically generated"/>
+                    <pic:cNvPicPr/>
+                  </pic:nvPicPr>
+                  <pic:blipFill>
+                    <a:blip r:embed="rId25">
+                      <a:extLst>
+                        <a:ext uri="{28A0092B-C50C-407E-A947-70E740481C1C}">
+                          <a14:useLocalDpi xmlns:a14="http://schemas.microsoft.com/office/drawing/2010/main" val="0"/>
+                        </a:ext>
+                      </a:extLst>
+                    </a:blip>
+                    <a:stretch>
+                      <a:fillRect/>
+                    </a:stretch>
+                  </pic:blipFill>
+                  <pic:spPr>
+                    <a:xfrm>
+                      <a:off x="0" y="0"/>
+                      <a:ext cx="5731510" cy="2668905"/>
+                    </a:xfrm>
+                    <a:prstGeom prst="rect">
+                      <a:avLst/>
+                    </a:prstGeom>
+                  </pic:spPr>
+                </pic:pic>
+              </a:graphicData>
+            </a:graphic>
+          </wp:anchor>
+        </w:drawing>
+      </w:r>
+      <w:r>
+        <w:rPr>
+          <w:noProof/>
+          <w:color w:val="000000" w:themeColor="text1"/>
+        </w:rPr>
+        <w:drawing>
+          <wp:anchor distT="0" distB="0" distL="114300" distR="114300" simplePos="0" relativeHeight="251670528" behindDoc="0" locked="0" layoutInCell="1" allowOverlap="1" wp14:anchorId="4B178A49" wp14:editId="2357582B">
+            <wp:simplePos x="0" y="0"/>
+            <wp:positionH relativeFrom="page">
+              <wp:posOffset>1445260</wp:posOffset>
+            </wp:positionH>
+            <wp:positionV relativeFrom="paragraph">
+              <wp:posOffset>0</wp:posOffset>
+            </wp:positionV>
+            <wp:extent cx="5731510" cy="3061335"/>
+            <wp:effectExtent l="0" t="0" r="2540" b="5715"/>
+            <wp:wrapSquare wrapText="bothSides"/>
+            <wp:docPr id="19" name="Picture 19" descr="Text&#10;&#10;Description automatically generated"/>
+            <wp:cNvGraphicFramePr>
+              <a:graphicFrameLocks xmlns:a="http://schemas.openxmlformats.org/drawingml/2006/main" noChangeAspect="1"/>
+            </wp:cNvGraphicFramePr>
+            <a:graphic xmlns:a="http://schemas.openxmlformats.org/drawingml/2006/main">
+              <a:graphicData uri="http://schemas.openxmlformats.org/drawingml/2006/picture">
+                <pic:pic xmlns:pic="http://schemas.openxmlformats.org/drawingml/2006/picture">
+                  <pic:nvPicPr>
+                    <pic:cNvPr id="19" name="Picture 19" descr="Text&#10;&#10;Description automatically generated"/>
+                    <pic:cNvPicPr/>
+                  </pic:nvPicPr>
+                  <pic:blipFill>
+                    <a:blip r:embed="rId26">
+                      <a:extLst>
+                        <a:ext uri="{28A0092B-C50C-407E-A947-70E740481C1C}">
+                          <a14:useLocalDpi xmlns:a14="http://schemas.microsoft.com/office/drawing/2010/main" val="0"/>
+                        </a:ext>
+                      </a:extLst>
+                    </a:blip>
+                    <a:stretch>
+                      <a:fillRect/>
+                    </a:stretch>
+                  </pic:blipFill>
+                  <pic:spPr>
+                    <a:xfrm>
+                      <a:off x="0" y="0"/>
+                      <a:ext cx="5731510" cy="3061335"/>
+                    </a:xfrm>
+                    <a:prstGeom prst="rect">
+                      <a:avLst/>
+                    </a:prstGeom>
+                  </pic:spPr>
+                </pic:pic>
+              </a:graphicData>
+            </a:graphic>
+          </wp:anchor>
+        </w:drawing>
+      </w:r>
+    </w:p>
+    <w:p>
+      <w:pPr>
+        <w:pStyle w:val="ListParagraph"/>
+        <w:ind w:left="1440"/>
+        <w:rPr>
+          <w:color w:val="000000" w:themeColor="text1"/>
+        </w:rPr>
+      </w:pPr>
+    </w:p>
+    <w:p>
+      <w:pPr>
+        <w:pStyle w:val="ListParagraph"/>
+        <w:ind w:left="1440"/>
+        <w:rPr>
+          <w:color w:val="000000" w:themeColor="text1"/>
+        </w:rPr>
+      </w:pPr>
+      <w:r>
+        <w:rPr>
+          <w:color w:val="000000" w:themeColor="text1"/>
+        </w:rPr>
+        <w:t xml:space="preserve">(Automatic commit message </w:t>
+      </w:r>
+      <w:r>
+        <w:rPr>
+          <w:color w:val="000000" w:themeColor="text1"/>
+        </w:rPr>
+        <w:t xml:space="preserve">generated </w:t>
+      </w:r>
+      <w:r>
+        <w:rPr>
+          <w:color w:val="000000" w:themeColor="text1"/>
+        </w:rPr>
+        <w:t>when committing after resolving push conflict)</w:t>
+      </w:r>
+    </w:p>
+    <w:p>
+      <w:pPr>
+        <w:pStyle w:val="ListParagraph"/>
+        <w:ind w:left="1440"/>
+        <w:rPr>
+          <w:color w:val="000000" w:themeColor="text1"/>
+        </w:rPr>
+      </w:pPr>
+    </w:p>
+    <w:p>
+      <w:pPr>
+        <w:pStyle w:val="ListParagraph"/>
+        <w:numPr>
+          <w:ilvl w:val="0"/>
+          <w:numId w:val="1"/>
+        </w:numPr>
+        <w:rPr>
+          <w:color w:val="000000" w:themeColor="text1"/>
+        </w:rPr>
+      </w:pPr>
+      <w:r>
+        <w:rPr>
+          <w:color w:val="000000" w:themeColor="text1"/>
+        </w:rPr>
+        <w:t xml:space="preserve">Pushing remote branches </w:t>
+      </w:r>
+    </w:p>
+    <w:p>
+      <w:pPr>
+        <w:pStyle w:val="ListParagraph"/>
+        <w:numPr>
+          <w:ilvl w:val="1"/>
+          <w:numId w:val="1"/>
+        </w:numPr>
+        <w:rPr>
+          <w:color w:val="000000" w:themeColor="text1"/>
+        </w:rPr>
+      </w:pPr>
+      <w:r>
+        <w:rPr>
+          <w:color w:val="000000" w:themeColor="text1"/>
+        </w:rPr>
+        <w:t xml:space="preserve">$ </w:t>
+      </w:r>
+      <w:r>
+        <w:rPr>
+          <w:b/>
+          <w:bCs/>
+          <w:color w:val="4472C4" w:themeColor="accent1"/>
+          <w:sz w:val="24"/>
+          <w:szCs w:val="24"/>
+        </w:rPr>
+        <w:t>git push -u origin branch_name_here</w:t>
+      </w:r>
+      <w:r>
+        <w:rPr>
+          <w:b/>
+          <w:bCs/>
+          <w:color w:val="4472C4" w:themeColor="accent1"/>
+          <w:sz w:val="24"/>
+          <w:szCs w:val="24"/>
+        </w:rPr>
+        <w:t xml:space="preserve"> </w:t>
+      </w:r>
+      <w:r>
+        <w:rPr>
+          <w:color w:val="000000" w:themeColor="text1"/>
+        </w:rPr>
+        <w:t>(</w:t>
+      </w:r>
+      <w:r>
+        <w:rPr>
+          <w:color w:val="000000" w:themeColor="text1"/>
+        </w:rPr>
+        <w:t>Pushing local remote branch to remote repository)</w:t>
+      </w:r>
+    </w:p>
+    <w:p>
+      <w:pPr>
+        <w:pStyle w:val="ListParagraph"/>
+        <w:ind w:left="1440"/>
+        <w:rPr>
+          <w:color w:val="000000" w:themeColor="text1"/>
+        </w:rPr>
+      </w:pPr>
+    </w:p>
+    <w:p>
+      <w:pPr>
+        <w:pStyle w:val="ListParagraph"/>
+        <w:numPr>
+          <w:ilvl w:val="0"/>
+          <w:numId w:val="1"/>
+        </w:numPr>
+        <w:rPr>
+          <w:color w:val="000000" w:themeColor="text1"/>
+        </w:rPr>
+      </w:pPr>
+      <w:r>
+        <w:rPr>
+          <w:color w:val="000000" w:themeColor="text1"/>
+        </w:rPr>
+        <w:t>Merging remote branch</w:t>
+      </w:r>
+    </w:p>
+    <w:p>
+      <w:pPr>
+        <w:pStyle w:val="ListParagraph"/>
+        <w:numPr>
+          <w:ilvl w:val="1"/>
+          <w:numId w:val="1"/>
+        </w:numPr>
+        <w:rPr>
+          <w:color w:val="000000" w:themeColor="text1"/>
+        </w:rPr>
+      </w:pPr>
+      <w:r>
+        <w:rPr>
+          <w:color w:val="000000" w:themeColor="text1"/>
+        </w:rPr>
+        <w:t>$</w:t>
+      </w:r>
+      <w:r>
+        <w:rPr>
+          <w:color w:val="000000" w:themeColor="text1"/>
+        </w:rPr>
+        <w:t xml:space="preserve"> git checkout main</w:t>
+      </w:r>
+    </w:p>
+    <w:p>
+      <w:pPr>
+        <w:pStyle w:val="ListParagraph"/>
+        <w:numPr>
+          <w:ilvl w:val="1"/>
+          <w:numId w:val="1"/>
+        </w:numPr>
+        <w:rPr>
+          <w:color w:val="000000" w:themeColor="text1"/>
+        </w:rPr>
+      </w:pPr>
+      <w:r>
+        <w:rPr>
+          <w:color w:val="000000" w:themeColor="text1"/>
+        </w:rPr>
+        <w:t>$ git pull</w:t>
+      </w:r>
+      <w:r>
+        <w:rPr>
+          <w:color w:val="000000" w:themeColor="text1"/>
+        </w:rPr>
+        <w:t xml:space="preserve"> </w:t>
+      </w:r>
+      <w:r>
+        <w:rPr>
+          <w:color w:val="000000" w:themeColor="text1"/>
+        </w:rPr>
+        <w:t xml:space="preserve">(all above steps to </w:t>
+      </w:r>
+      <w:r>
+        <w:rPr>
+          <w:color w:val="000000" w:themeColor="text1"/>
+        </w:rPr>
+        <w:t>update main branch )</w:t>
+      </w:r>
+    </w:p>
+    <w:p>
+      <w:pPr>
+        <w:pStyle w:val="ListParagraph"/>
+        <w:numPr>
+          <w:ilvl w:val="1"/>
+          <w:numId w:val="1"/>
+        </w:numPr>
+        <w:rPr>
+          <w:color w:val="000000" w:themeColor="text1"/>
+        </w:rPr>
+      </w:pPr>
+      <w:r>
+        <w:rPr>
+          <w:color w:val="000000" w:themeColor="text1"/>
+        </w:rPr>
+        <w:t>$ git log --graph --oneline --all (check the common ancestor)</w:t>
+      </w:r>
+    </w:p>
+    <w:p>
+      <w:pPr>
+        <w:pStyle w:val="ListParagraph"/>
+        <w:numPr>
+          <w:ilvl w:val="1"/>
+          <w:numId w:val="1"/>
+        </w:numPr>
+        <w:rPr>
+          <w:color w:val="000000" w:themeColor="text1"/>
+        </w:rPr>
+      </w:pPr>
+      <w:r>
+        <w:rPr>
+          <w:color w:val="000000" w:themeColor="text1"/>
+        </w:rPr>
+        <w:t xml:space="preserve">$ </w:t>
+      </w:r>
+      <w:r>
+        <w:rPr>
+          <w:b/>
+          <w:bCs/>
+          <w:color w:val="4472C4" w:themeColor="accent1"/>
+          <w:sz w:val="24"/>
+          <w:szCs w:val="24"/>
+        </w:rPr>
+        <w:t>git checkout branch_name</w:t>
+      </w:r>
+    </w:p>
+    <w:p>
+      <w:pPr>
+        <w:pStyle w:val="ListParagraph"/>
+        <w:numPr>
+          <w:ilvl w:val="1"/>
+          <w:numId w:val="1"/>
+        </w:numPr>
+        <w:rPr>
+          <w:color w:val="000000" w:themeColor="text1"/>
+        </w:rPr>
+      </w:pPr>
+      <w:r>
+        <w:rPr>
+          <w:color w:val="000000" w:themeColor="text1"/>
+        </w:rPr>
+        <w:t xml:space="preserve">$ </w:t>
+      </w:r>
+      <w:r>
+        <w:rPr>
+          <w:b/>
+          <w:bCs/>
+          <w:color w:val="4472C4" w:themeColor="accent1"/>
+          <w:sz w:val="24"/>
+          <w:szCs w:val="24"/>
+        </w:rPr>
+        <w:t>git rebase main</w:t>
+      </w:r>
+      <w:r>
+        <w:rPr>
+          <w:color w:val="000000" w:themeColor="text1"/>
+        </w:rPr>
+        <w:t xml:space="preserve"> (</w:t>
+      </w:r>
+      <w:r>
+        <w:rPr>
+          <w:color w:val="000000" w:themeColor="text1"/>
+        </w:rPr>
+        <w:t xml:space="preserve">changes the common ancestor to latest main commit, </w:t>
+      </w:r>
+      <w:r>
+        <w:rPr>
+          <w:b/>
+          <w:bCs/>
+          <w:color w:val="000000" w:themeColor="text1"/>
+        </w:rPr>
+        <w:t>still need to manually merge</w:t>
+      </w:r>
+      <w:r>
+        <w:rPr>
+          <w:color w:val="000000" w:themeColor="text1"/>
+        </w:rPr>
+        <w:t>)</w:t>
+      </w:r>
+    </w:p>
+    <w:p>
+      <w:pPr>
+        <w:pStyle w:val="ListParagraph"/>
+        <w:ind w:left="1440"/>
+        <w:rPr>
+          <w:color w:val="000000" w:themeColor="text1"/>
+        </w:rPr>
+      </w:pPr>
+      <w:r>
+        <w:rPr>
+          <w:noProof/>
+          <w:color w:val="000000" w:themeColor="text1"/>
+        </w:rPr>
+        <w:lastRenderedPageBreak/>
+        <w:drawing>
+          <wp:anchor distT="0" distB="0" distL="114300" distR="114300" simplePos="0" relativeHeight="251673600" behindDoc="0" locked="0" layoutInCell="1" allowOverlap="1" wp14:anchorId="7A33D237" wp14:editId="6A2D7B55">
+            <wp:simplePos x="0" y="0"/>
+            <wp:positionH relativeFrom="column">
+              <wp:posOffset>3275330</wp:posOffset>
+            </wp:positionH>
+            <wp:positionV relativeFrom="paragraph">
+              <wp:posOffset>111760</wp:posOffset>
+            </wp:positionV>
+            <wp:extent cx="2834005" cy="2240915"/>
+            <wp:effectExtent l="0" t="0" r="4445" b="6985"/>
+            <wp:wrapSquare wrapText="bothSides"/>
+            <wp:docPr id="22" name="Picture 22" descr="Timeline&#10;&#10;Description automatically generated"/>
+            <wp:cNvGraphicFramePr>
+              <a:graphicFrameLocks xmlns:a="http://schemas.openxmlformats.org/drawingml/2006/main" noChangeAspect="1"/>
+            </wp:cNvGraphicFramePr>
+            <a:graphic xmlns:a="http://schemas.openxmlformats.org/drawingml/2006/main">
+              <a:graphicData uri="http://schemas.openxmlformats.org/drawingml/2006/picture">
+                <pic:pic xmlns:pic="http://schemas.openxmlformats.org/drawingml/2006/picture">
+                  <pic:nvPicPr>
+                    <pic:cNvPr id="22" name="Picture 22" descr="Timeline&#10;&#10;Description automatically generated"/>
+                    <pic:cNvPicPr/>
+                  </pic:nvPicPr>
+                  <pic:blipFill>
+                    <a:blip r:embed="rId27">
+                      <a:extLst>
+                        <a:ext uri="{28A0092B-C50C-407E-A947-70E740481C1C}">
+                          <a14:useLocalDpi xmlns:a14="http://schemas.microsoft.com/office/drawing/2010/main" val="0"/>
+                        </a:ext>
+                      </a:extLst>
+                    </a:blip>
+                    <a:stretch>
+                      <a:fillRect/>
+                    </a:stretch>
+                  </pic:blipFill>
+                  <pic:spPr>
+                    <a:xfrm>
+                      <a:off x="0" y="0"/>
+                      <a:ext cx="2834005" cy="2240915"/>
+                    </a:xfrm>
+                    <a:prstGeom prst="rect">
+                      <a:avLst/>
+                    </a:prstGeom>
+                  </pic:spPr>
+                </pic:pic>
+              </a:graphicData>
+            </a:graphic>
+            <wp14:sizeRelH relativeFrom="margin">
+              <wp14:pctWidth>0</wp14:pctWidth>
+            </wp14:sizeRelH>
+            <wp14:sizeRelV relativeFrom="margin">
+              <wp14:pctHeight>0</wp14:pctHeight>
+            </wp14:sizeRelV>
+          </wp:anchor>
+        </w:drawing>
+      </w:r>
+      <w:r>
+        <w:rPr>
+          <w:noProof/>
+          <w:color w:val="000000" w:themeColor="text1"/>
+        </w:rPr>
+        <w:drawing>
+          <wp:anchor distT="0" distB="0" distL="114300" distR="114300" simplePos="0" relativeHeight="251672576" behindDoc="0" locked="0" layoutInCell="1" allowOverlap="1" wp14:anchorId="220F431A" wp14:editId="1D256B30">
+            <wp:simplePos x="0" y="0"/>
+            <wp:positionH relativeFrom="margin">
+              <wp:posOffset>-254952</wp:posOffset>
+            </wp:positionH>
+            <wp:positionV relativeFrom="paragraph">
+              <wp:posOffset>0</wp:posOffset>
+            </wp:positionV>
+            <wp:extent cx="2912745" cy="2360930"/>
+            <wp:effectExtent l="0" t="0" r="1905" b="1270"/>
+            <wp:wrapSquare wrapText="bothSides"/>
+            <wp:docPr id="20" name="Picture 20" descr="Timeline&#10;&#10;Description automatically generated with low confidence"/>
+            <wp:cNvGraphicFramePr>
+              <a:graphicFrameLocks xmlns:a="http://schemas.openxmlformats.org/drawingml/2006/main" noChangeAspect="1"/>
+            </wp:cNvGraphicFramePr>
+            <a:graphic xmlns:a="http://schemas.openxmlformats.org/drawingml/2006/main">
+              <a:graphicData uri="http://schemas.openxmlformats.org/drawingml/2006/picture">
+                <pic:pic xmlns:pic="http://schemas.openxmlformats.org/drawingml/2006/picture">
+                  <pic:nvPicPr>
+                    <pic:cNvPr id="20" name="Picture 20" descr="Timeline&#10;&#10;Description automatically generated with low confidence"/>
+                    <pic:cNvPicPr/>
+                  </pic:nvPicPr>
+                  <pic:blipFill>
+                    <a:blip r:embed="rId28">
+                      <a:extLst>
+                        <a:ext uri="{28A0092B-C50C-407E-A947-70E740481C1C}">
+                          <a14:useLocalDpi xmlns:a14="http://schemas.microsoft.com/office/drawing/2010/main" val="0"/>
+                        </a:ext>
+                      </a:extLst>
+                    </a:blip>
+                    <a:stretch>
+                      <a:fillRect/>
+                    </a:stretch>
+                  </pic:blipFill>
+                  <pic:spPr>
+                    <a:xfrm>
+                      <a:off x="0" y="0"/>
+                      <a:ext cx="2912745" cy="2360930"/>
+                    </a:xfrm>
+                    <a:prstGeom prst="rect">
+                      <a:avLst/>
+                    </a:prstGeom>
+                  </pic:spPr>
+                </pic:pic>
+              </a:graphicData>
+            </a:graphic>
+            <wp14:sizeRelH relativeFrom="margin">
+              <wp14:pctWidth>0</wp14:pctWidth>
+            </wp14:sizeRelH>
+            <wp14:sizeRelV relativeFrom="margin">
+              <wp14:pctHeight>0</wp14:pctHeight>
+            </wp14:sizeRelV>
+          </wp:anchor>
+        </w:drawing>
+      </w:r>
+    </w:p>
+    <w:p>
+      <w:pPr>
+        <w:pStyle w:val="ListParagraph"/>
+        <w:ind w:left="1440"/>
+        <w:rPr>
+          <w:color w:val="000000" w:themeColor="text1"/>
+        </w:rPr>
+      </w:pPr>
+    </w:p>
+    <w:p>
+      <w:pPr>
+        <w:pStyle w:val="ListParagraph"/>
+        <w:ind w:left="1440"/>
+        <w:rPr>
+          <w:color w:val="000000" w:themeColor="text1"/>
+        </w:rPr>
+      </w:pPr>
+    </w:p>
+    <w:p>
+      <w:pPr>
+        <w:pStyle w:val="ListParagraph"/>
+        <w:ind w:left="1440"/>
+        <w:rPr>
+          <w:color w:val="000000" w:themeColor="text1"/>
+        </w:rPr>
+      </w:pPr>
+    </w:p>
+    <w:p>
+      <w:pPr>
+        <w:pStyle w:val="ListParagraph"/>
+        <w:ind w:left="1440"/>
+        <w:rPr>
+          <w:color w:val="000000" w:themeColor="text1"/>
+        </w:rPr>
+      </w:pPr>
+    </w:p>
+    <w:p>
+      <w:pPr>
+        <w:pStyle w:val="ListParagraph"/>
+        <w:ind w:left="1440"/>
+        <w:rPr>
+          <w:color w:val="000000" w:themeColor="text1"/>
+        </w:rPr>
+      </w:pPr>
+    </w:p>
+    <w:p>
+      <w:pPr>
+        <w:rPr>
+          <w:color w:val="000000" w:themeColor="text1"/>
+        </w:rPr>
+      </w:pPr>
+    </w:p>
+    <w:p>
+      <w:pPr>
+        <w:pStyle w:val="ListParagraph"/>
+        <w:ind w:left="1440"/>
+        <w:rPr>
+          <w:color w:val="000000" w:themeColor="text1"/>
+        </w:rPr>
+      </w:pPr>
+    </w:p>
+    <w:p>
+      <w:pPr>
+        <w:pStyle w:val="ListParagraph"/>
+        <w:ind w:left="1440"/>
+        <w:rPr>
+          <w:color w:val="000000" w:themeColor="text1"/>
+        </w:rPr>
+      </w:pPr>
+    </w:p>
+    <w:p>
+      <w:pPr>
+        <w:pStyle w:val="ListParagraph"/>
+        <w:ind w:left="1440"/>
+        <w:rPr>
+          <w:color w:val="000000" w:themeColor="text1"/>
+        </w:rPr>
+      </w:pPr>
+    </w:p>
+    <w:p>
+      <w:pPr>
+        <w:rPr>
+          <w:b/>
+          <w:bCs/>
+          <w:sz w:val="24"/>
+          <w:szCs w:val="24"/>
+        </w:rPr>
+      </w:pPr>
+    </w:p>
+    <w:p>
+      <w:pPr>
+        <w:jc w:val="center"/>
+        <w:rPr>
+          <w:sz w:val="16"/>
+          <w:szCs w:val="16"/>
+        </w:rPr>
+      </w:pPr>
+      <w:r>
+        <w:rPr>
+          <w:sz w:val="16"/>
+          <w:szCs w:val="16"/>
+        </w:rPr>
+        <w:t>(Image source: coursera</w:t>
+      </w:r>
+      <w:r>
+        <w:rPr>
+          <w:sz w:val="16"/>
+          <w:szCs w:val="16"/>
+        </w:rPr>
+        <w:t>.org</w:t>
+      </w:r>
+      <w:r>
+        <w:rPr>
+          <w:sz w:val="16"/>
+          <w:szCs w:val="16"/>
+        </w:rPr>
+        <w:t>/ google)</w:t>
+      </w:r>
+    </w:p>
+    <w:p>
+      <w:pPr>
+        <w:rPr>
+          <w:sz w:val="24"/>
+          <w:szCs w:val="24"/>
+        </w:rPr>
+      </w:pPr>
+      <w:r>
+        <w:rPr>
+          <w:b/>
+          <w:bCs/>
+          <w:sz w:val="24"/>
+          <w:szCs w:val="24"/>
+        </w:rPr>
+        <w:tab/>
+        <w:t>Rebasing</w:t>
+      </w:r>
+      <w:r>
+        <w:rPr>
+          <w:sz w:val="24"/>
+          <w:szCs w:val="24"/>
+        </w:rPr>
+        <w:t xml:space="preserve"> – </w:t>
+      </w:r>
+      <w:r>
+        <w:rPr>
+          <w:color w:val="000000" w:themeColor="text1"/>
+        </w:rPr>
+        <w:t xml:space="preserve">You can use Merge but then 3 way merge will happen. The problem with this type of merge is that it’s difficult (because of the non-linear commit history) to find the moment any bug was introduced. But by using rebase, a </w:t>
+      </w:r>
+      <w:r>
+        <w:rPr>
+          <w:b/>
+          <w:bCs/>
+          <w:color w:val="000000" w:themeColor="text1"/>
+        </w:rPr>
+        <w:t>fast forward merge</w:t>
+      </w:r>
+      <w:r>
+        <w:rPr>
+          <w:color w:val="000000" w:themeColor="text1"/>
+        </w:rPr>
+        <w:t xml:space="preserve"> will happen and thus it get</w:t>
+      </w:r>
+      <w:r>
+        <w:rPr>
+          <w:color w:val="000000" w:themeColor="text1"/>
+        </w:rPr>
+        <w:t>s</w:t>
+      </w:r>
+      <w:r>
+        <w:rPr>
+          <w:color w:val="000000" w:themeColor="text1"/>
+        </w:rPr>
+        <w:t xml:space="preserve"> easier with finding that moment because of </w:t>
+      </w:r>
+      <w:r>
+        <w:rPr>
+          <w:color w:val="000000" w:themeColor="text1"/>
+        </w:rPr>
+        <w:t>its</w:t>
+      </w:r>
+      <w:r>
+        <w:rPr>
+          <w:color w:val="000000" w:themeColor="text1"/>
+        </w:rPr>
+        <w:t xml:space="preserve"> </w:t>
+      </w:r>
+      <w:r>
+        <w:rPr>
+          <w:b/>
+          <w:bCs/>
+          <w:color w:val="000000" w:themeColor="text1"/>
+        </w:rPr>
+        <w:t>linear</w:t>
+      </w:r>
+      <w:r>
+        <w:rPr>
+          <w:color w:val="000000" w:themeColor="text1"/>
+        </w:rPr>
+        <w:t xml:space="preserve"> nature</w:t>
+      </w:r>
+      <w:r>
+        <w:rPr>
+          <w:sz w:val="24"/>
+          <w:szCs w:val="24"/>
+        </w:rPr>
+        <w:t>.</w:t>
+      </w:r>
+    </w:p>
+    <w:p>
+      <w:pPr>
+        <w:rPr>
+          <w:sz w:val="24"/>
+          <w:szCs w:val="24"/>
+        </w:rPr>
+      </w:pPr>
+    </w:p>
+    <w:p>
+      <w:pPr>
+        <w:pStyle w:val="ListParagraph"/>
+        <w:numPr>
+          <w:ilvl w:val="1"/>
+          <w:numId w:val="1"/>
+        </w:numPr>
+        <w:rPr>
+          <w:sz w:val="24"/>
+          <w:szCs w:val="24"/>
+        </w:rPr>
+      </w:pPr>
+      <w:r>
+        <w:rPr>
+          <w:sz w:val="24"/>
+          <w:szCs w:val="24"/>
+        </w:rPr>
+        <w:t xml:space="preserve">$ </w:t>
+      </w:r>
+      <w:r>
+        <w:rPr>
+          <w:b/>
+          <w:bCs/>
+          <w:color w:val="4472C4" w:themeColor="accent1"/>
+          <w:sz w:val="24"/>
+          <w:szCs w:val="24"/>
+        </w:rPr>
+        <w:t>git checkout master</w:t>
+      </w:r>
+    </w:p>
+    <w:p>
+      <w:pPr>
+        <w:pStyle w:val="ListParagraph"/>
+        <w:numPr>
+          <w:ilvl w:val="1"/>
+          <w:numId w:val="1"/>
+        </w:numPr>
+        <w:rPr>
+          <w:sz w:val="24"/>
+          <w:szCs w:val="24"/>
+        </w:rPr>
+      </w:pPr>
+      <w:r>
+        <w:rPr>
+          <w:sz w:val="24"/>
+          <w:szCs w:val="24"/>
+        </w:rPr>
+        <w:t xml:space="preserve">$ </w:t>
+      </w:r>
+      <w:r>
+        <w:rPr>
+          <w:b/>
+          <w:bCs/>
+          <w:color w:val="4472C4" w:themeColor="accent1"/>
+          <w:sz w:val="24"/>
+          <w:szCs w:val="24"/>
+        </w:rPr>
+        <w:t>git merge branch_name</w:t>
+      </w:r>
+      <w:r>
+        <w:rPr>
+          <w:b/>
+          <w:bCs/>
+          <w:color w:val="4472C4" w:themeColor="accent1"/>
+          <w:sz w:val="24"/>
+          <w:szCs w:val="24"/>
+        </w:rPr>
+        <w:t xml:space="preserve"> </w:t>
+      </w:r>
+      <w:r>
+        <w:rPr>
+          <w:color w:val="000000" w:themeColor="text1"/>
+        </w:rPr>
+        <w:t>( Merge the new linear branch)</w:t>
+      </w:r>
+    </w:p>
+    <w:p>
+      <w:pPr>
+        <w:pStyle w:val="ListParagraph"/>
+        <w:numPr>
+          <w:ilvl w:val="1"/>
+          <w:numId w:val="1"/>
+        </w:numPr>
+        <w:rPr>
+          <w:sz w:val="24"/>
+          <w:szCs w:val="24"/>
+        </w:rPr>
+      </w:pPr>
+      <w:r>
+        <w:rPr>
+          <w:color w:val="000000" w:themeColor="text1"/>
+        </w:rPr>
+        <w:t xml:space="preserve">$ </w:t>
+      </w:r>
+      <w:r>
+        <w:rPr>
+          <w:b/>
+          <w:bCs/>
+          <w:color w:val="4472C4" w:themeColor="accent1"/>
+          <w:sz w:val="24"/>
+          <w:szCs w:val="24"/>
+        </w:rPr>
+        <w:t>git push --delete origin branch_name</w:t>
+      </w:r>
+      <w:r>
+        <w:rPr>
+          <w:color w:val="000000" w:themeColor="text1"/>
+        </w:rPr>
+        <w:t xml:space="preserve"> (</w:t>
+      </w:r>
+      <w:r>
+        <w:rPr>
+          <w:color w:val="000000" w:themeColor="text1"/>
+        </w:rPr>
+        <w:t>delete remote branch</w:t>
+      </w:r>
+      <w:r>
+        <w:rPr>
+          <w:color w:val="000000" w:themeColor="text1"/>
+        </w:rPr>
+        <w:t>)</w:t>
+      </w:r>
+    </w:p>
+    <w:p>
+      <w:pPr>
+        <w:pStyle w:val="ListParagraph"/>
+        <w:numPr>
+          <w:ilvl w:val="1"/>
+          <w:numId w:val="1"/>
+        </w:numPr>
+        <w:rPr>
+          <w:sz w:val="24"/>
+          <w:szCs w:val="24"/>
+        </w:rPr>
+      </w:pPr>
+      <w:r>
+        <w:rPr>
+          <w:color w:val="000000" w:themeColor="text1"/>
+        </w:rPr>
+        <w:t xml:space="preserve">$ </w:t>
+      </w:r>
+      <w:r>
+        <w:rPr>
+          <w:b/>
+          <w:bCs/>
+          <w:color w:val="4472C4" w:themeColor="accent1"/>
+          <w:sz w:val="24"/>
+          <w:szCs w:val="24"/>
+        </w:rPr>
+        <w:t xml:space="preserve">git </w:t>
+      </w:r>
+      <w:r>
+        <w:rPr>
+          <w:b/>
+          <w:bCs/>
+          <w:color w:val="4472C4" w:themeColor="accent1"/>
+          <w:sz w:val="24"/>
+          <w:szCs w:val="24"/>
+        </w:rPr>
+        <w:t xml:space="preserve">branch </w:t>
+      </w:r>
+      <w:r>
+        <w:rPr>
+          <w:b/>
+          <w:bCs/>
+          <w:color w:val="4472C4" w:themeColor="accent1"/>
+          <w:sz w:val="24"/>
+          <w:szCs w:val="24"/>
+        </w:rPr>
+        <w:t>-d</w:t>
+      </w:r>
+      <w:r>
+        <w:rPr>
+          <w:b/>
+          <w:bCs/>
+          <w:color w:val="4472C4" w:themeColor="accent1"/>
+          <w:sz w:val="24"/>
+          <w:szCs w:val="24"/>
+        </w:rPr>
+        <w:t xml:space="preserve"> </w:t>
+      </w:r>
+      <w:r>
+        <w:rPr>
+          <w:b/>
+          <w:bCs/>
+          <w:color w:val="4472C4" w:themeColor="accent1"/>
+          <w:sz w:val="24"/>
+          <w:szCs w:val="24"/>
+        </w:rPr>
+        <w:t>branch_name</w:t>
+      </w:r>
+      <w:r>
+        <w:rPr>
+          <w:b/>
+          <w:bCs/>
+          <w:color w:val="4472C4" w:themeColor="accent1"/>
+          <w:sz w:val="24"/>
+          <w:szCs w:val="24"/>
+        </w:rPr>
+        <w:t xml:space="preserve"> </w:t>
+      </w:r>
+      <w:r>
+        <w:rPr>
+          <w:color w:val="000000" w:themeColor="text1"/>
+        </w:rPr>
+        <w:t xml:space="preserve">(delete </w:t>
+      </w:r>
+      <w:r>
+        <w:rPr>
+          <w:color w:val="000000" w:themeColor="text1"/>
+        </w:rPr>
+        <w:t>local</w:t>
+      </w:r>
+      <w:r>
+        <w:rPr>
+          <w:color w:val="000000" w:themeColor="text1"/>
+        </w:rPr>
+        <w:t xml:space="preserve"> branch)</w:t>
+      </w:r>
+    </w:p>
+    <w:p>
+      <w:pPr>
+        <w:pStyle w:val="ListParagraph"/>
+        <w:numPr>
+          <w:ilvl w:val="1"/>
+          <w:numId w:val="1"/>
+        </w:numPr>
+        <w:rPr>
+          <w:sz w:val="24"/>
+          <w:szCs w:val="24"/>
+        </w:rPr>
+      </w:pPr>
+      <w:r>
+        <w:rPr>
+          <w:color w:val="000000" w:themeColor="text1"/>
+        </w:rPr>
+        <w:t xml:space="preserve">$ </w:t>
+      </w:r>
+      <w:r>
+        <w:rPr>
+          <w:b/>
+          <w:bCs/>
+          <w:color w:val="4472C4" w:themeColor="accent1"/>
+          <w:sz w:val="24"/>
+          <w:szCs w:val="24"/>
+        </w:rPr>
+        <w:t>git push</w:t>
+      </w:r>
+      <w:r>
+        <w:rPr>
+          <w:color w:val="000000" w:themeColor="text1"/>
+        </w:rPr>
+        <w:t xml:space="preserve"> (push: </w:t>
+      </w:r>
+      <w:r>
+        <w:rPr>
+          <w:color w:val="000000" w:themeColor="text1"/>
+        </w:rPr>
+        <w:t>since the branch is reflected on main, delete this branch both locally and remotely</w:t>
+      </w:r>
+      <w:r>
+        <w:rPr>
+          <w:color w:val="000000" w:themeColor="text1"/>
+        </w:rPr>
+        <w:t>)</w:t>
+      </w:r>
+    </w:p>
+    <w:p>
+      <w:pPr>
+        <w:pStyle w:val="ListParagraph"/>
+        <w:ind w:left="1440"/>
+      </w:pPr>
+    </w:p>
+    <w:p>
+      <w:pPr>
+        <w:pStyle w:val="ListParagraph"/>
+        <w:numPr>
+          <w:ilvl w:val="0"/>
+          <w:numId w:val="1"/>
+        </w:numPr>
+      </w:pPr>
+      <w:r>
+        <w:t>Other use of Rebasing</w:t>
+      </w:r>
+      <w:r>
+        <w:t xml:space="preserve"> </w:t>
+      </w:r>
+      <w:r>
+        <w:t>:</w:t>
+      </w:r>
+      <w:r>
+        <w:t xml:space="preserve"> To rebase the changes (small) made on the main branch by two contributors at the same time to maintain a </w:t>
+      </w:r>
+      <w:r>
+        <w:rPr>
+          <w:b/>
+          <w:bCs/>
+        </w:rPr>
+        <w:t>linear</w:t>
+      </w:r>
+      <w:r>
+        <w:t xml:space="preserve"> history.</w:t>
+      </w:r>
+    </w:p>
+    <w:p>
+      <w:pPr>
+        <w:pStyle w:val="ListParagraph"/>
+        <w:numPr>
+          <w:ilvl w:val="1"/>
+          <w:numId w:val="1"/>
+        </w:numPr>
+      </w:pPr>
+      <w:r>
+        <w:t xml:space="preserve">$ </w:t>
+      </w:r>
+      <w:r>
+        <w:rPr>
+          <w:b/>
+          <w:bCs/>
+          <w:color w:val="4472C4" w:themeColor="accent1"/>
+          <w:sz w:val="24"/>
+          <w:szCs w:val="24"/>
+        </w:rPr>
+        <w:t>git fetch</w:t>
+      </w:r>
+      <w:r>
+        <w:t xml:space="preserve"> ( Don’t use git pull as it will perform a 3 way merge here. Instead use fetch so that the remote repo is copied to remote branch. But don’t merge remote branch (origin/main) to our local branch (main) ).</w:t>
+      </w:r>
+    </w:p>
+    <w:p>
+      <w:pPr>
+        <w:pStyle w:val="ListParagraph"/>
+        <w:numPr>
+          <w:ilvl w:val="1"/>
+          <w:numId w:val="1"/>
+        </w:numPr>
+      </w:pPr>
+      <w:r>
+        <w:t xml:space="preserve">$ </w:t>
+      </w:r>
+      <w:r>
+        <w:rPr>
+          <w:b/>
+          <w:bCs/>
+          <w:color w:val="4472C4" w:themeColor="accent1"/>
+          <w:sz w:val="24"/>
+          <w:szCs w:val="24"/>
+        </w:rPr>
+        <w:t>git checkout main</w:t>
+      </w:r>
+    </w:p>
+    <w:p>
+      <w:pPr>
+        <w:pStyle w:val="ListParagraph"/>
+        <w:numPr>
+          <w:ilvl w:val="1"/>
+          <w:numId w:val="1"/>
+        </w:numPr>
+      </w:pPr>
+      <w:r>
+        <w:t xml:space="preserve">$ </w:t>
+      </w:r>
+      <w:r>
+        <w:rPr>
+          <w:b/>
+          <w:bCs/>
+          <w:color w:val="4472C4" w:themeColor="accent1"/>
+          <w:sz w:val="24"/>
+          <w:szCs w:val="24"/>
+        </w:rPr>
+        <w:t>git rebase origin/main</w:t>
+      </w:r>
+      <w:r>
+        <w:t xml:space="preserve"> (attaching linearly the local main branch to origin/main (remote) branch. There might arise some conflicts here)</w:t>
+      </w:r>
+    </w:p>
+    <w:p>
+      <w:pPr>
+        <w:pStyle w:val="ListParagraph"/>
+        <w:numPr>
+          <w:ilvl w:val="1"/>
+          <w:numId w:val="1"/>
+        </w:numPr>
+      </w:pPr>
+      <w:r>
+        <w:t xml:space="preserve">$ </w:t>
+      </w:r>
+      <w:r>
+        <w:rPr>
+          <w:b/>
+          <w:bCs/>
+          <w:color w:val="4472C4" w:themeColor="accent1"/>
+          <w:sz w:val="24"/>
+          <w:szCs w:val="24"/>
+        </w:rPr>
+        <w:t>vim conflict_file</w:t>
+      </w:r>
+      <w:r>
+        <w:t xml:space="preserve"> (solve conflict in the file to continue rebase)</w:t>
+      </w:r>
+    </w:p>
+    <w:p>
+      <w:pPr>
+        <w:pStyle w:val="ListParagraph"/>
+        <w:numPr>
+          <w:ilvl w:val="1"/>
+          <w:numId w:val="1"/>
+        </w:numPr>
+      </w:pPr>
+      <w:r>
+        <w:t xml:space="preserve">$ </w:t>
+      </w:r>
+      <w:r>
+        <w:rPr>
+          <w:b/>
+          <w:bCs/>
+          <w:color w:val="4472C4" w:themeColor="accent1"/>
+          <w:sz w:val="24"/>
+          <w:szCs w:val="24"/>
+        </w:rPr>
+        <w:t>add conflict_file</w:t>
+      </w:r>
+      <w:r>
+        <w:t xml:space="preserve"> (after solving, stage the changes)</w:t>
+      </w:r>
+    </w:p>
+    <w:p>
+      <w:pPr>
+        <w:pStyle w:val="ListParagraph"/>
+        <w:numPr>
+          <w:ilvl w:val="1"/>
+          <w:numId w:val="1"/>
+        </w:numPr>
+      </w:pPr>
+      <w:r>
+        <w:t xml:space="preserve">$ </w:t>
+      </w:r>
+      <w:r>
+        <w:rPr>
+          <w:b/>
+          <w:bCs/>
+          <w:color w:val="4472C4" w:themeColor="accent1"/>
+          <w:sz w:val="24"/>
+          <w:szCs w:val="24"/>
+        </w:rPr>
+        <w:t>git rebase --continue</w:t>
+      </w:r>
+      <w:r>
+        <w:t xml:space="preserve"> (complete the rebase process) </w:t>
+      </w:r>
+    </w:p>
+    <w:p>
+      <w:pPr>
+        <w:pStyle w:val="ListParagraph"/>
+        <w:numPr>
+          <w:ilvl w:val="1"/>
+          <w:numId w:val="1"/>
+        </w:numPr>
+      </w:pPr>
+      <w:r>
+        <w:t xml:space="preserve">$ </w:t>
+      </w:r>
+      <w:r>
+        <w:rPr>
+          <w:b/>
+          <w:bCs/>
+          <w:color w:val="4472C4" w:themeColor="accent1"/>
+          <w:sz w:val="24"/>
+          <w:szCs w:val="24"/>
+        </w:rPr>
+        <w:t>git push</w:t>
+      </w:r>
+      <w:r>
+        <w:t xml:space="preserve"> </w:t>
+      </w:r>
+      <w:r>
+        <w:t>(</w:t>
+      </w:r>
+      <w:r>
+        <w:t>push the new linear structure so that origin/main also points to HEAD-&gt; main)</w:t>
+      </w:r>
+    </w:p>
+    <w:p>
+      <w:pPr>
+        <w:ind w:left="3600" w:firstLine="720"/>
         <w:rPr>
           <w:b/>
           <w:bCs/>
@@ -5645,7 +7921,263 @@
         <w:t>git pull will update and merge any remote changes of the current branch you're on.</w:t>
       </w:r>
     </w:p>
+    <w:p>
+      <w:pPr>
+        <w:pStyle w:val="ListParagraph"/>
+        <w:numPr>
+          <w:ilvl w:val="0"/>
+          <w:numId w:val="2"/>
+        </w:numPr>
+      </w:pPr>
+      <w:r>
+        <w:t>Conflict Markers – highlight the line where conflict arises using &gt;&gt;&gt;&gt;&gt; ======= &lt;&lt;&lt;&lt;&lt;&lt; symbols. Remove these symbols when resolving conflict.</w:t>
+      </w:r>
+    </w:p>
+    <w:p/>
+    <w:p/>
+    <w:p/>
+    <w:p>
+      <w:pPr>
+        <w:pStyle w:val="ListParagraph"/>
+      </w:pPr>
+    </w:p>
+    <w:p>
+      <w:pPr>
+        <w:pStyle w:val="ListParagraph"/>
+        <w:jc w:val="center"/>
+        <w:rPr>
+          <w:b/>
+          <w:bCs/>
+          <w:sz w:val="24"/>
+          <w:szCs w:val="24"/>
+        </w:rPr>
+      </w:pPr>
+      <w:r>
+        <w:rPr>
+          <w:b/>
+          <w:bCs/>
+          <w:sz w:val="24"/>
+          <w:szCs w:val="24"/>
+        </w:rPr>
+        <w:t>GOOD PRACTICES</w:t>
+      </w:r>
+    </w:p>
+    <w:p>
+      <w:pPr>
+        <w:pStyle w:val="ListParagraph"/>
+        <w:jc w:val="center"/>
+        <w:rPr>
+          <w:b/>
+          <w:bCs/>
+        </w:rPr>
+      </w:pPr>
+    </w:p>
+    <w:p>
+      <w:pPr>
+        <w:pStyle w:val="ListParagraph"/>
+        <w:numPr>
+          <w:ilvl w:val="0"/>
+          <w:numId w:val="3"/>
+        </w:numPr>
+      </w:pPr>
+      <w:r>
+        <w:t>A</w:t>
+      </w:r>
+      <w:r>
+        <w:t>lways synchronize your branches before starting any work on your own.</w:t>
+      </w:r>
+    </w:p>
+    <w:p>
+      <w:pPr>
+        <w:pStyle w:val="ListParagraph"/>
+        <w:numPr>
+          <w:ilvl w:val="0"/>
+          <w:numId w:val="3"/>
+        </w:numPr>
+      </w:pPr>
+      <w:r>
+        <w:t>A</w:t>
+      </w:r>
+      <w:r>
+        <w:t>void having very large changes that modify a lot of different things. Instead, try to make changes as small as possible as long as they're self-contained.</w:t>
+      </w:r>
+    </w:p>
+    <w:p>
+      <w:pPr>
+        <w:pStyle w:val="ListParagraph"/>
+        <w:numPr>
+          <w:ilvl w:val="0"/>
+          <w:numId w:val="3"/>
+        </w:numPr>
+      </w:pPr>
+      <w:r>
+        <w:t>P</w:t>
+      </w:r>
+      <w:r>
+        <w:t>ush your changes often and pull before doing any work, you reduce the chances of getting conflict.</w:t>
+      </w:r>
+    </w:p>
+    <w:p>
+      <w:pPr>
+        <w:pStyle w:val="ListParagraph"/>
+        <w:numPr>
+          <w:ilvl w:val="0"/>
+          <w:numId w:val="3"/>
+        </w:numPr>
+      </w:pPr>
+      <w:r>
+        <w:t>W</w:t>
+      </w:r>
+      <w:r>
+        <w:t>hen working on a big change, it makes sense to have a separate feature branch.</w:t>
+      </w:r>
+      <w:r>
+        <w:t xml:space="preserve"> </w:t>
+      </w:r>
+      <w:r>
+        <w:t>This lets you work on new changes while still enabling you to fix bugs in the other branch.</w:t>
+      </w:r>
+    </w:p>
+    <w:p>
+      <w:pPr>
+        <w:pStyle w:val="ListParagraph"/>
+        <w:numPr>
+          <w:ilvl w:val="0"/>
+          <w:numId w:val="3"/>
+        </w:numPr>
+      </w:pPr>
+      <w:r>
+        <w:t>R</w:t>
+      </w:r>
+      <w:r>
+        <w:t>egularly merge changes made on the master branch back onto the feature branch.</w:t>
+      </w:r>
+      <w:r>
+        <w:t xml:space="preserve"> Thus, you </w:t>
+      </w:r>
+      <w:r>
+        <w:t>won't end up with a huge number of merge conflicts when the final merge time comes around.</w:t>
+      </w:r>
+    </w:p>
+    <w:p>
+      <w:pPr>
+        <w:pStyle w:val="ListParagraph"/>
+        <w:numPr>
+          <w:ilvl w:val="0"/>
+          <w:numId w:val="3"/>
+        </w:numPr>
+      </w:pPr>
+      <w:r>
+        <w:t>If you need to maintain more than one version of a project at the same time, it's common practice to have the latest version of the project in the master branch and a stable version of the project on a separate branch.</w:t>
+      </w:r>
+    </w:p>
+    <w:p>
+      <w:pPr>
+        <w:pStyle w:val="ListParagraph"/>
+        <w:numPr>
+          <w:ilvl w:val="0"/>
+          <w:numId w:val="3"/>
+        </w:numPr>
+      </w:pPr>
+      <w:r>
+        <w:t>M</w:t>
+      </w:r>
+      <w:r>
+        <w:t>erge your changes into the separate branch whenever you declare a stable release.</w:t>
+      </w:r>
+      <w:r>
+        <w:t xml:space="preserve"> </w:t>
+      </w:r>
+      <w:r>
+        <w:t>When using these two branches, some bug fixes for the stable version may be done directly on the stable branch if they aren't relevant to the latest version anymore.</w:t>
+      </w:r>
+    </w:p>
+    <w:p>
+      <w:pPr>
+        <w:pStyle w:val="ListParagraph"/>
+        <w:numPr>
+          <w:ilvl w:val="0"/>
+          <w:numId w:val="3"/>
+        </w:numPr>
+        <w:spacing w:line="276" w:lineRule="auto"/>
+      </w:pPr>
+      <w:r>
+        <w:t>Do</w:t>
+      </w:r>
+      <w:r>
+        <w:t>n't rebase changes that have been pushed to remote repos.</w:t>
+      </w:r>
+      <w:r>
+        <w:t xml:space="preserve"> </w:t>
+      </w:r>
+    </w:p>
+    <w:p>
+      <w:pPr>
+        <w:pStyle w:val="ListParagraph"/>
+        <w:spacing w:line="276" w:lineRule="auto"/>
+      </w:pPr>
+      <w:r>
+        <w:t xml:space="preserve">Whenever we do a rebase, we're rewriting the history of our branch. The old commits get replaced with new commits, so they'll be based on different snapshots than the ones we had </w:t>
+      </w:r>
+      <w:r>
+        <w:t>before,</w:t>
+      </w:r>
+      <w:r>
+        <w:t xml:space="preserve"> and they'll have completely different hash sums. This works fine for local </w:t>
+      </w:r>
+      <w:r>
+        <w:t>changes but</w:t>
+      </w:r>
+      <w:r>
+        <w:t xml:space="preserve"> can cause a lot of trouble for changes that have been published and downloaded by other collaborators.</w:t>
+      </w:r>
+    </w:p>
+    <w:p>
+      <w:pPr>
+        <w:pStyle w:val="ListParagraph"/>
+        <w:spacing w:line="276" w:lineRule="auto"/>
+      </w:pPr>
+      <w:r>
+        <w:t>Git server will automatically reject pushes</w:t>
+      </w:r>
+      <w:r>
+        <w:t xml:space="preserve"> that changes branch history.</w:t>
+      </w:r>
+    </w:p>
+    <w:p>
+      <w:pPr>
+        <w:pStyle w:val="ListParagraph"/>
+      </w:pPr>
+      <w:r>
+        <w:t>Do</w:t>
+      </w:r>
+      <w:r>
+        <w:t xml:space="preserve">n't push the rebase changes to the </w:t>
+      </w:r>
+      <w:r>
+        <w:t xml:space="preserve">feature </w:t>
+      </w:r>
+      <w:r>
+        <w:t>branch, only to the master branch that hadn't seen those changes before.</w:t>
+      </w:r>
+    </w:p>
+    <w:p>
+      <w:pPr>
+        <w:pStyle w:val="ListParagraph"/>
+        <w:numPr>
+          <w:ilvl w:val="0"/>
+          <w:numId w:val="3"/>
+        </w:numPr>
+      </w:pPr>
+      <w:r>
+        <w:t>H</w:t>
+      </w:r>
+      <w:r>
+        <w:t>aving good commit messages is important.</w:t>
+      </w:r>
+    </w:p>
     <w:sectPr>
+      <w:footerReference w:type="default" r:id="rId29"/>
       <w:pgSz w:w="11906" w:h="16838"/>
       <w:pgMar w:top="1440" w:right="1440" w:bottom="1440" w:left="1440" w:header="708" w:footer="708" w:gutter="0"/>
       <w:cols w:space="708"/>
@@ -5655,9 +8187,201 @@
 </w:document>
 </file>
 
+<file path=word/endnotes.xml><?xml version="1.0" encoding="utf-8"?>
+<w:endnotes xmlns:wpc="http://schemas.microsoft.com/office/word/2010/wordprocessingCanvas" xmlns:cx="http://schemas.microsoft.com/office/drawing/2014/chartex" xmlns:cx1="http://schemas.microsoft.com/office/drawing/2015/9/8/chartex" xmlns:cx2="http://schemas.microsoft.com/office/drawing/2015/10/21/chartex" xmlns:cx3="http://schemas.microsoft.com/office/drawing/2016/5/9/chartex" xmlns:cx4="http://schemas.microsoft.com/office/drawing/2016/5/10/chartex" xmlns:cx5="http://schemas.microsoft.com/office/drawing/2016/5/11/chartex" xmlns:cx6="http://schemas.microsoft.com/office/drawing/2016/5/12/chartex" xmlns:cx7="http://schemas.microsoft.com/office/drawing/2016/5/13/chartex" xmlns:cx8="http://schemas.microsoft.com/office/drawing/2016/5/14/chartex" xmlns:mc="http://schemas.openxmlformats.org/markup-compatibility/2006" xmlns:aink="http://schemas.microsoft.com/office/drawing/2016/ink" xmlns:am3d="http://schemas.microsoft.com/office/drawing/2017/model3d" xmlns:o="urn:schemas-microsoft-com:office:office" xmlns:r="http://schemas.openxmlformats.org/officeDocument/2006/relationships" xmlns:m="http://schemas.openxmlformats.org/officeDocument/2006/math" xmlns:v="urn:schemas-microsoft-com:vml" xmlns:wp14="http://schemas.microsoft.com/office/word/2010/wordprocessingDrawing" xmlns:wp="http://schemas.openxmlformats.org/drawingml/2006/wordprocessingDrawing" xmlns:w10="urn:schemas-microsoft-com:office:word" xmlns:w="http://schemas.openxmlformats.org/wordprocessingml/2006/main" xmlns:w14="http://schemas.microsoft.com/office/word/2010/wordml" xmlns:w15="http://schemas.microsoft.com/office/word/2012/wordml" xmlns:w16cex="http://schemas.microsoft.com/office/word/2018/wordml/cex" xmlns:w16cid="http://schemas.microsoft.com/office/word/2016/wordml/cid" xmlns:w16="http://schemas.microsoft.com/office/word/2018/wordml" xmlns:w16se="http://schemas.microsoft.com/office/word/2015/wordml/symex" xmlns:wpg="http://schemas.microsoft.com/office/word/2010/wordprocessingGroup" xmlns:wpi="http://schemas.microsoft.com/office/word/2010/wordprocessingInk" xmlns:wne="http://schemas.microsoft.com/office/word/2006/wordml" xmlns:wps="http://schemas.microsoft.com/office/word/2010/wordprocessingShape" mc:Ignorable="w14 w15 w16se w16cid w16 w16cex wp14">
+  <w:endnote w:type="separator" w:id="-1">
+    <w:p>
+      <w:pPr>
+        <w:spacing w:after="0" w:line="240" w:lineRule="auto"/>
+      </w:pPr>
+      <w:r>
+        <w:separator/>
+      </w:r>
+    </w:p>
+  </w:endnote>
+  <w:endnote w:type="continuationSeparator" w:id="0">
+    <w:p>
+      <w:pPr>
+        <w:spacing w:after="0" w:line="240" w:lineRule="auto"/>
+      </w:pPr>
+      <w:r>
+        <w:continuationSeparator/>
+      </w:r>
+    </w:p>
+  </w:endnote>
+</w:endnotes>
+</file>
+
+<file path=word/footer1.xml><?xml version="1.0" encoding="utf-8"?>
+<w:ftr xmlns:wpc="http://schemas.microsoft.com/office/word/2010/wordprocessingCanvas" xmlns:cx="http://schemas.microsoft.com/office/drawing/2014/chartex" xmlns:cx1="http://schemas.microsoft.com/office/drawing/2015/9/8/chartex" xmlns:cx2="http://schemas.microsoft.com/office/drawing/2015/10/21/chartex" xmlns:cx3="http://schemas.microsoft.com/office/drawing/2016/5/9/chartex" xmlns:cx4="http://schemas.microsoft.com/office/drawing/2016/5/10/chartex" xmlns:cx5="http://schemas.microsoft.com/office/drawing/2016/5/11/chartex" xmlns:cx6="http://schemas.microsoft.com/office/drawing/2016/5/12/chartex" xmlns:cx7="http://schemas.microsoft.com/office/drawing/2016/5/13/chartex" xmlns:cx8="http://schemas.microsoft.com/office/drawing/2016/5/14/chartex" xmlns:mc="http://schemas.openxmlformats.org/markup-compatibility/2006" xmlns:aink="http://schemas.microsoft.com/office/drawing/2016/ink" xmlns:am3d="http://schemas.microsoft.com/office/drawing/2017/model3d" xmlns:o="urn:schemas-microsoft-com:office:office" xmlns:r="http://schemas.openxmlformats.org/officeDocument/2006/relationships" xmlns:m="http://schemas.openxmlformats.org/officeDocument/2006/math" xmlns:v="urn:schemas-microsoft-com:vml" xmlns:wp14="http://schemas.microsoft.com/office/word/2010/wordprocessingDrawing" xmlns:wp="http://schemas.openxmlformats.org/drawingml/2006/wordprocessingDrawing" xmlns:w10="urn:schemas-microsoft-com:office:word" xmlns:w="http://schemas.openxmlformats.org/wordprocessingml/2006/main" xmlns:w14="http://schemas.microsoft.com/office/word/2010/wordml" xmlns:w15="http://schemas.microsoft.com/office/word/2012/wordml" xmlns:w16cex="http://schemas.microsoft.com/office/word/2018/wordml/cex" xmlns:w16cid="http://schemas.microsoft.com/office/word/2016/wordml/cid" xmlns:w16="http://schemas.microsoft.com/office/word/2018/wordml" xmlns:w16se="http://schemas.microsoft.com/office/word/2015/wordml/symex" xmlns:wpg="http://schemas.microsoft.com/office/word/2010/wordprocessingGroup" xmlns:wpi="http://schemas.microsoft.com/office/word/2010/wordprocessingInk" xmlns:wne="http://schemas.microsoft.com/office/word/2006/wordml" xmlns:wps="http://schemas.microsoft.com/office/word/2010/wordprocessingShape" mc:Ignorable="w14 w15 w16se w16cid w16 w16cex wp14">
+  <w:sdt>
+    <w:sdtPr>
+      <w:id w:val="794019089"/>
+      <w:docPartObj>
+        <w:docPartGallery w:val="Page Numbers (Bottom of Page)"/>
+        <w:docPartUnique/>
+      </w:docPartObj>
+    </w:sdtPr>
+    <w:sdtEndPr>
+      <w:rPr>
+        <w:noProof/>
+      </w:rPr>
+    </w:sdtEndPr>
+    <w:sdtContent>
+      <w:p>
+        <w:pPr>
+          <w:pStyle w:val="Footer"/>
+          <w:jc w:val="center"/>
+        </w:pPr>
+        <w:r>
+          <w:fldChar w:fldCharType="begin"/>
+        </w:r>
+        <w:r>
+          <w:instrText xml:space="preserve"> PAGE   \* MERGEFORMAT </w:instrText>
+        </w:r>
+        <w:r>
+          <w:fldChar w:fldCharType="separate"/>
+        </w:r>
+        <w:r>
+          <w:rPr>
+            <w:noProof/>
+          </w:rPr>
+          <w:t>2</w:t>
+        </w:r>
+        <w:r>
+          <w:rPr>
+            <w:noProof/>
+          </w:rPr>
+          <w:fldChar w:fldCharType="end"/>
+        </w:r>
+      </w:p>
+    </w:sdtContent>
+  </w:sdt>
+  <w:p>
+    <w:pPr>
+      <w:pStyle w:val="Footer"/>
+    </w:pPr>
+  </w:p>
+</w:ftr>
+</file>
+
+<file path=word/footnotes.xml><?xml version="1.0" encoding="utf-8"?>
+<w:footnotes xmlns:wpc="http://schemas.microsoft.com/office/word/2010/wordprocessingCanvas" xmlns:cx="http://schemas.microsoft.com/office/drawing/2014/chartex" xmlns:cx1="http://schemas.microsoft.com/office/drawing/2015/9/8/chartex" xmlns:cx2="http://schemas.microsoft.com/office/drawing/2015/10/21/chartex" xmlns:cx3="http://schemas.microsoft.com/office/drawing/2016/5/9/chartex" xmlns:cx4="http://schemas.microsoft.com/office/drawing/2016/5/10/chartex" xmlns:cx5="http://schemas.microsoft.com/office/drawing/2016/5/11/chartex" xmlns:cx6="http://schemas.microsoft.com/office/drawing/2016/5/12/chartex" xmlns:cx7="http://schemas.microsoft.com/office/drawing/2016/5/13/chartex" xmlns:cx8="http://schemas.microsoft.com/office/drawing/2016/5/14/chartex" xmlns:mc="http://schemas.openxmlformats.org/markup-compatibility/2006" xmlns:aink="http://schemas.microsoft.com/office/drawing/2016/ink" xmlns:am3d="http://schemas.microsoft.com/office/drawing/2017/model3d" xmlns:o="urn:schemas-microsoft-com:office:office" xmlns:r="http://schemas.openxmlformats.org/officeDocument/2006/relationships" xmlns:m="http://schemas.openxmlformats.org/officeDocument/2006/math" xmlns:v="urn:schemas-microsoft-com:vml" xmlns:wp14="http://schemas.microsoft.com/office/word/2010/wordprocessingDrawing" xmlns:wp="http://schemas.openxmlformats.org/drawingml/2006/wordprocessingDrawing" xmlns:w10="urn:schemas-microsoft-com:office:word" xmlns:w="http://schemas.openxmlformats.org/wordprocessingml/2006/main" xmlns:w14="http://schemas.microsoft.com/office/word/2010/wordml" xmlns:w15="http://schemas.microsoft.com/office/word/2012/wordml" xmlns:w16cex="http://schemas.microsoft.com/office/word/2018/wordml/cex" xmlns:w16cid="http://schemas.microsoft.com/office/word/2016/wordml/cid" xmlns:w16="http://schemas.microsoft.com/office/word/2018/wordml" xmlns:w16se="http://schemas.microsoft.com/office/word/2015/wordml/symex" xmlns:wpg="http://schemas.microsoft.com/office/word/2010/wordprocessingGroup" xmlns:wpi="http://schemas.microsoft.com/office/word/2010/wordprocessingInk" xmlns:wne="http://schemas.microsoft.com/office/word/2006/wordml" xmlns:wps="http://schemas.microsoft.com/office/word/2010/wordprocessingShape" mc:Ignorable="w14 w15 w16se w16cid w16 w16cex wp14">
+  <w:footnote w:type="separator" w:id="-1">
+    <w:p>
+      <w:pPr>
+        <w:spacing w:after="0" w:line="240" w:lineRule="auto"/>
+      </w:pPr>
+      <w:r>
+        <w:separator/>
+      </w:r>
+    </w:p>
+  </w:footnote>
+  <w:footnote w:type="continuationSeparator" w:id="0">
+    <w:p>
+      <w:pPr>
+        <w:spacing w:after="0" w:line="240" w:lineRule="auto"/>
+      </w:pPr>
+      <w:r>
+        <w:continuationSeparator/>
+      </w:r>
+    </w:p>
+  </w:footnote>
+</w:footnotes>
+</file>
+
 <file path=word/numbering.xml><?xml version="1.0" encoding="utf-8"?>
 <w:numbering xmlns:wpc="http://schemas.microsoft.com/office/word/2010/wordprocessingCanvas" xmlns:cx="http://schemas.microsoft.com/office/drawing/2014/chartex" xmlns:cx1="http://schemas.microsoft.com/office/drawing/2015/9/8/chartex" xmlns:cx2="http://schemas.microsoft.com/office/drawing/2015/10/21/chartex" xmlns:cx3="http://schemas.microsoft.com/office/drawing/2016/5/9/chartex" xmlns:cx4="http://schemas.microsoft.com/office/drawing/2016/5/10/chartex" xmlns:cx5="http://schemas.microsoft.com/office/drawing/2016/5/11/chartex" xmlns:cx6="http://schemas.microsoft.com/office/drawing/2016/5/12/chartex" xmlns:cx7="http://schemas.microsoft.com/office/drawing/2016/5/13/chartex" xmlns:cx8="http://schemas.microsoft.com/office/drawing/2016/5/14/chartex" xmlns:mc="http://schemas.openxmlformats.org/markup-compatibility/2006" xmlns:aink="http://schemas.microsoft.com/office/drawing/2016/ink" xmlns:am3d="http://schemas.microsoft.com/office/drawing/2017/model3d" xmlns:o="urn:schemas-microsoft-com:office:office" xmlns:r="http://schemas.openxmlformats.org/officeDocument/2006/relationships" xmlns:m="http://schemas.openxmlformats.org/officeDocument/2006/math" xmlns:v="urn:schemas-microsoft-com:vml" xmlns:wp14="http://schemas.microsoft.com/office/word/2010/wordprocessingDrawing" xmlns:wp="http://schemas.openxmlformats.org/drawingml/2006/wordprocessingDrawing" xmlns:w10="urn:schemas-microsoft-com:office:word" xmlns:w="http://schemas.openxmlformats.org/wordprocessingml/2006/main" xmlns:w14="http://schemas.microsoft.com/office/word/2010/wordml" xmlns:w15="http://schemas.microsoft.com/office/word/2012/wordml" xmlns:w16cex="http://schemas.microsoft.com/office/word/2018/wordml/cex" xmlns:w16cid="http://schemas.microsoft.com/office/word/2016/wordml/cid" xmlns:w16="http://schemas.microsoft.com/office/word/2018/wordml" xmlns:w16se="http://schemas.microsoft.com/office/word/2015/wordml/symex" xmlns:wpg="http://schemas.microsoft.com/office/word/2010/wordprocessingGroup" xmlns:wpi="http://schemas.microsoft.com/office/word/2010/wordprocessingInk" xmlns:wne="http://schemas.microsoft.com/office/word/2006/wordml" xmlns:wps="http://schemas.microsoft.com/office/word/2010/wordprocessingShape" mc:Ignorable="w14 w15 w16se w16cid w16 w16cex wp14">
   <w:abstractNum w:abstractNumId="0" w15:restartNumberingAfterBreak="0">
+    <w:nsid w:val="02DE3D1A"/>
+    <w:multiLevelType w:val="hybridMultilevel"/>
+    <w:tmpl w:val="3E386954"/>
+    <w:lvl w:ilvl="0" w:tplc="4009000F">
+      <w:start w:val="1"/>
+      <w:numFmt w:val="decimal"/>
+      <w:lvlText w:val="%1."/>
+      <w:lvlJc w:val="left"/>
+      <w:pPr>
+        <w:ind w:left="720" w:hanging="360"/>
+      </w:pPr>
+      <w:rPr>
+        <w:rFonts w:hint="default"/>
+      </w:rPr>
+    </w:lvl>
+    <w:lvl w:ilvl="1" w:tplc="40090019" w:tentative="1">
+      <w:start w:val="1"/>
+      <w:numFmt w:val="lowerLetter"/>
+      <w:lvlText w:val="%2."/>
+      <w:lvlJc w:val="left"/>
+      <w:pPr>
+        <w:ind w:left="1440" w:hanging="360"/>
+      </w:pPr>
+    </w:lvl>
+    <w:lvl w:ilvl="2" w:tplc="4009001B" w:tentative="1">
+      <w:start w:val="1"/>
+      <w:numFmt w:val="lowerRoman"/>
+      <w:lvlText w:val="%3."/>
+      <w:lvlJc w:val="right"/>
+      <w:pPr>
+        <w:ind w:left="2160" w:hanging="180"/>
+      </w:pPr>
+    </w:lvl>
+    <w:lvl w:ilvl="3" w:tplc="4009000F" w:tentative="1">
+      <w:start w:val="1"/>
+      <w:numFmt w:val="decimal"/>
+      <w:lvlText w:val="%4."/>
+      <w:lvlJc w:val="left"/>
+      <w:pPr>
+        <w:ind w:left="2880" w:hanging="360"/>
+      </w:pPr>
+    </w:lvl>
+    <w:lvl w:ilvl="4" w:tplc="40090019" w:tentative="1">
+      <w:start w:val="1"/>
+      <w:numFmt w:val="lowerLetter"/>
+      <w:lvlText w:val="%5."/>
+      <w:lvlJc w:val="left"/>
+      <w:pPr>
+        <w:ind w:left="3600" w:hanging="360"/>
+      </w:pPr>
+    </w:lvl>
+    <w:lvl w:ilvl="5" w:tplc="4009001B" w:tentative="1">
+      <w:start w:val="1"/>
+      <w:numFmt w:val="lowerRoman"/>
+      <w:lvlText w:val="%6."/>
+      <w:lvlJc w:val="right"/>
+      <w:pPr>
+        <w:ind w:left="4320" w:hanging="180"/>
+      </w:pPr>
+    </w:lvl>
+    <w:lvl w:ilvl="6" w:tplc="4009000F" w:tentative="1">
+      <w:start w:val="1"/>
+      <w:numFmt w:val="decimal"/>
+      <w:lvlText w:val="%7."/>
+      <w:lvlJc w:val="left"/>
+      <w:pPr>
+        <w:ind w:left="5040" w:hanging="360"/>
+      </w:pPr>
+    </w:lvl>
+    <w:lvl w:ilvl="7" w:tplc="40090019" w:tentative="1">
+      <w:start w:val="1"/>
+      <w:numFmt w:val="lowerLetter"/>
+      <w:lvlText w:val="%8."/>
+      <w:lvlJc w:val="left"/>
+      <w:pPr>
+        <w:ind w:left="5760" w:hanging="360"/>
+      </w:pPr>
+    </w:lvl>
+    <w:lvl w:ilvl="8" w:tplc="4009001B" w:tentative="1">
+      <w:start w:val="1"/>
+      <w:numFmt w:val="lowerRoman"/>
+      <w:lvlText w:val="%9."/>
+      <w:lvlJc w:val="right"/>
+      <w:pPr>
+        <w:ind w:left="6480" w:hanging="180"/>
+      </w:pPr>
+    </w:lvl>
+  </w:abstractNum>
+  <w:abstractNum w:abstractNumId="1" w15:restartNumberingAfterBreak="0">
     <w:nsid w:val="190A509B"/>
     <w:multiLevelType w:val="hybridMultilevel"/>
     <w:tmpl w:val="B0E60DF6"/>
@@ -5746,7 +8470,7 @@
       </w:pPr>
     </w:lvl>
   </w:abstractNum>
-  <w:abstractNum w:abstractNumId="1" w15:restartNumberingAfterBreak="0">
+  <w:abstractNum w:abstractNumId="2" w15:restartNumberingAfterBreak="0">
     <w:nsid w:val="4DFB4CC9"/>
     <w:multiLevelType w:val="hybridMultilevel"/>
     <w:tmpl w:val="2436B590"/>
@@ -5836,10 +8560,13 @@
     </w:lvl>
   </w:abstractNum>
   <w:num w:numId="1">
-    <w:abstractNumId w:val="0"/>
+    <w:abstractNumId w:val="1"/>
   </w:num>
   <w:num w:numId="2">
-    <w:abstractNumId w:val="1"/>
+    <w:abstractNumId w:val="2"/>
+  </w:num>
+  <w:num w:numId="3">
+    <w:abstractNumId w:val="0"/>
   </w:num>
 </w:numbering>
 </file>
@@ -6281,6 +9008,50 @@
       <w:contextualSpacing/>
     </w:pPr>
   </w:style>
+  <w:style w:type="paragraph" w:styleId="Header">
+    <w:name w:val="header"/>
+    <w:basedOn w:val="Normal"/>
+    <w:link w:val="HeaderChar"/>
+    <w:uiPriority w:val="99"/>
+    <w:unhideWhenUsed/>
+    <w:rsid w:val="0038315A"/>
+    <w:pPr>
+      <w:tabs>
+        <w:tab w:val="center" w:pos="4513"/>
+        <w:tab w:val="right" w:pos="9026"/>
+      </w:tabs>
+      <w:spacing w:after="0" w:line="240" w:lineRule="auto"/>
+    </w:pPr>
+  </w:style>
+  <w:style w:type="character" w:customStyle="1" w:styleId="HeaderChar">
+    <w:name w:val="Header Char"/>
+    <w:basedOn w:val="DefaultParagraphFont"/>
+    <w:link w:val="Header"/>
+    <w:uiPriority w:val="99"/>
+    <w:rsid w:val="0038315A"/>
+  </w:style>
+  <w:style w:type="paragraph" w:styleId="Footer">
+    <w:name w:val="footer"/>
+    <w:basedOn w:val="Normal"/>
+    <w:link w:val="FooterChar"/>
+    <w:uiPriority w:val="99"/>
+    <w:unhideWhenUsed/>
+    <w:rsid w:val="0038315A"/>
+    <w:pPr>
+      <w:tabs>
+        <w:tab w:val="center" w:pos="4513"/>
+        <w:tab w:val="right" w:pos="9026"/>
+      </w:tabs>
+      <w:spacing w:after="0" w:line="240" w:lineRule="auto"/>
+    </w:pPr>
+  </w:style>
+  <w:style w:type="character" w:customStyle="1" w:styleId="FooterChar">
+    <w:name w:val="Footer Char"/>
+    <w:basedOn w:val="DefaultParagraphFont"/>
+    <w:link w:val="Footer"/>
+    <w:uiPriority w:val="99"/>
+    <w:rsid w:val="0038315A"/>
+  </w:style>
 </w:styles>
 </file>
 
@@ -6577,4 +9348,16 @@
     </a:ext>
   </a:extLst>
 </a:theme>
+</file>
+
+<file path=customXml/item1.xml><?xml version="1.0" encoding="utf-8"?>
+<b:Sources xmlns:b="http://schemas.openxmlformats.org/officeDocument/2006/bibliography" xmlns="http://schemas.openxmlformats.org/officeDocument/2006/bibliography" SelectedStyle="\APASixthEditionOfficeOnline.xsl" StyleName="APA" Version="6"/>
+</file>
+
+<file path=customXml/itemProps1.xml><?xml version="1.0" encoding="utf-8"?>
+<ds:datastoreItem xmlns:ds="http://schemas.openxmlformats.org/officeDocument/2006/customXml" ds:itemID="{22D52C57-D461-4C65-B583-EA9945E03C17}">
+  <ds:schemaRefs>
+    <ds:schemaRef ds:uri="http://schemas.openxmlformats.org/officeDocument/2006/bibliography"/>
+  </ds:schemaRefs>
+</ds:datastoreItem>
 </file>
</xml_diff>